<commit_message>
questions done, chart added
</commit_message>
<xml_diff>
--- a/Questions.docx
+++ b/Questions.docx
@@ -64,7 +64,126 @@
           <w:sz w:val="24"/>
           <w:szCs w:val="24"/>
         </w:rPr>
+        <w:t xml:space="preserve">I ran the program with 1080 rows, and 1920 columns, with x ranging between -1.5 and -1, and y ranging between -1 and </w:t>
+      </w:r>
+      <w:r>
+        <w:rPr>
+          <w:rFonts w:ascii="Times New Roman" w:eastAsia="Times New Roman" w:hAnsi="Times New Roman" w:cs="Times New Roman"/>
+          <w:sz w:val="24"/>
+          <w:szCs w:val="24"/>
+        </w:rPr>
+        <w:t>-</w:t>
+      </w:r>
+      <w:bookmarkStart w:id="0" w:name="_GoBack"/>
+      <w:bookmarkEnd w:id="0"/>
+      <w:r>
+        <w:rPr>
+          <w:rFonts w:ascii="Times New Roman" w:eastAsia="Times New Roman" w:hAnsi="Times New Roman" w:cs="Times New Roman"/>
+          <w:sz w:val="24"/>
+          <w:szCs w:val="24"/>
+        </w:rPr>
+        <w:t xml:space="preserve">0.5. I took 5 measurements for each permutation.  While there was speedup with the static method, the speedup was greater in the dynamic method, so long as more than two processors were used. This is expected, because the dynamic method on two processors really does the algorithm on one processor, with the added overhead of communication </w:t>
+      </w:r>
+      <w:r>
+        <w:rPr>
+          <w:rFonts w:ascii="Times New Roman" w:eastAsia="Times New Roman" w:hAnsi="Times New Roman" w:cs="Times New Roman"/>
+          <w:sz w:val="24"/>
+          <w:szCs w:val="24"/>
+        </w:rPr>
+        <w:t>between the worker and manager. The dynamic allocation method used was very efficient up to 16 processors.</w:t>
+      </w:r>
+    </w:p>
+    <w:p>
+      <w:pPr>
+        <w:spacing w:before="100" w:beforeAutospacing="1" w:after="100" w:afterAutospacing="1"/>
+        <w:rPr>
+          <w:rFonts w:ascii="Times New Roman" w:eastAsia="Times New Roman" w:hAnsi="Times New Roman" w:cs="Times New Roman"/>
+          <w:sz w:val="24"/>
+          <w:szCs w:val="24"/>
+        </w:rPr>
+      </w:pPr>
+      <w:r>
+        <w:rPr>
+          <w:rFonts w:ascii="Times New Roman" w:eastAsia="Times New Roman" w:hAnsi="Times New Roman" w:cs="Times New Roman"/>
+          <w:sz w:val="24"/>
+          <w:szCs w:val="24"/>
+        </w:rPr>
         <w:t> </w:t>
+      </w:r>
+      <w:r>
+        <w:rPr>
+          <w:noProof/>
+        </w:rPr>
+        <w:drawing>
+          <wp:inline distT="0" distB="0" distL="0" distR="0" wp14:anchorId="4CB47067" wp14:editId="26757753">
+            <wp:extent cx="4572000" cy="2743200"/>
+            <wp:effectExtent l="0" t="0" r="0" b="0"/>
+            <wp:docPr id="1" name="Chart 1"/>
+            <wp:cNvGraphicFramePr/>
+            <a:graphic xmlns:a="http://schemas.openxmlformats.org/drawingml/2006/main">
+              <a:graphicData uri="http://schemas.openxmlformats.org/drawingml/2006/chart">
+                <c:chart xmlns:c="http://schemas.openxmlformats.org/drawingml/2006/chart" xmlns:r="http://schemas.openxmlformats.org/officeDocument/2006/relationships" r:id="rId5"/>
+              </a:graphicData>
+            </a:graphic>
+          </wp:inline>
+        </w:drawing>
+      </w:r>
+    </w:p>
+    <w:p>
+      <w:pPr>
+        <w:spacing w:before="100" w:beforeAutospacing="1" w:after="100" w:afterAutospacing="1"/>
+        <w:rPr>
+          <w:rFonts w:ascii="Times New Roman" w:eastAsia="Times New Roman" w:hAnsi="Times New Roman" w:cs="Times New Roman"/>
+          <w:sz w:val="24"/>
+          <w:szCs w:val="24"/>
+        </w:rPr>
+      </w:pPr>
+      <w:r>
+        <w:rPr>
+          <w:noProof/>
+        </w:rPr>
+        <w:drawing>
+          <wp:inline distT="0" distB="0" distL="0" distR="0" wp14:anchorId="30D7CB5B" wp14:editId="01F0F351">
+            <wp:extent cx="4572000" cy="2743200"/>
+            <wp:effectExtent l="0" t="0" r="0" b="0"/>
+            <wp:docPr id="2" name="Chart 2"/>
+            <wp:cNvGraphicFramePr/>
+            <a:graphic xmlns:a="http://schemas.openxmlformats.org/drawingml/2006/main">
+              <a:graphicData uri="http://schemas.openxmlformats.org/drawingml/2006/chart">
+                <c:chart xmlns:c="http://schemas.openxmlformats.org/drawingml/2006/chart" xmlns:r="http://schemas.openxmlformats.org/officeDocument/2006/relationships" r:id="rId6"/>
+              </a:graphicData>
+            </a:graphic>
+          </wp:inline>
+        </w:drawing>
+      </w:r>
+    </w:p>
+    <w:p>
+      <w:pPr>
+        <w:spacing w:before="100" w:beforeAutospacing="1" w:after="100" w:afterAutospacing="1"/>
+        <w:rPr>
+          <w:rFonts w:ascii="Times New Roman" w:eastAsia="Times New Roman" w:hAnsi="Times New Roman" w:cs="Times New Roman"/>
+          <w:sz w:val="24"/>
+          <w:szCs w:val="24"/>
+        </w:rPr>
+      </w:pPr>
+      <w:r>
+        <w:rPr>
+          <w:noProof/>
+        </w:rPr>
+        <w:lastRenderedPageBreak/>
+        <w:drawing>
+          <wp:inline distT="0" distB="0" distL="0" distR="0" wp14:anchorId="7F7DEA99" wp14:editId="700DBA52">
+            <wp:extent cx="4572000" cy="2743200"/>
+            <wp:effectExtent l="0" t="0" r="0" b="0"/>
+            <wp:docPr id="3" name="Chart 3"/>
+            <wp:cNvGraphicFramePr/>
+            <a:graphic xmlns:a="http://schemas.openxmlformats.org/drawingml/2006/main">
+              <a:graphicData uri="http://schemas.openxmlformats.org/drawingml/2006/chart">
+                <c:chart xmlns:c="http://schemas.openxmlformats.org/drawingml/2006/chart" xmlns:r="http://schemas.openxmlformats.org/officeDocument/2006/relationships" r:id="rId7"/>
+              </a:graphicData>
+            </a:graphic>
+          </wp:inline>
+        </w:drawing>
       </w:r>
     </w:p>
     <w:p>
@@ -122,8 +241,6 @@
         </w:rPr>
         <w:t>ple times on numerous elements.</w:t>
       </w:r>
-      <w:bookmarkStart w:id="0" w:name="_GoBack"/>
-      <w:bookmarkEnd w:id="0"/>
     </w:p>
     <w:p>
       <w:pPr>
@@ -164,6 +281,30 @@
           <w:szCs w:val="24"/>
         </w:rPr>
       </w:pPr>
+      <w:r>
+        <w:rPr>
+          <w:rFonts w:ascii="Times New Roman" w:eastAsia="Times New Roman" w:hAnsi="Times New Roman" w:cs="Times New Roman"/>
+          <w:sz w:val="24"/>
+          <w:szCs w:val="24"/>
+        </w:rPr>
+        <w:t>The static method doesn’t have a whole lot of room for improvement.</w:t>
+      </w:r>
+      <w:r>
+        <w:rPr>
+          <w:rFonts w:ascii="Times New Roman" w:eastAsia="Times New Roman" w:hAnsi="Times New Roman" w:cs="Times New Roman"/>
+          <w:sz w:val="24"/>
+          <w:szCs w:val="24"/>
+        </w:rPr>
+        <w:t xml:space="preserve"> One thing I did find in the nested loops is that cy is unnecessarily assigned in the inner loop. cy can be assigned once for each outer loop, with cx changing in the inner loop. That saves a lot of floating-point multiplications and divisions.</w:t>
+      </w:r>
+      <w:r>
+        <w:rPr>
+          <w:rFonts w:ascii="Times New Roman" w:eastAsia="Times New Roman" w:hAnsi="Times New Roman" w:cs="Times New Roman"/>
+          <w:sz w:val="24"/>
+          <w:szCs w:val="24"/>
+        </w:rPr>
+        <w:t xml:space="preserve"> The biggest thing slowing it down, though, is that several processors end up being idle for most of the time while one or two end up doing the most work.</w:t>
+      </w:r>
     </w:p>
     <w:p>
       <w:pPr>
@@ -204,6 +345,22 @@
           <w:szCs w:val="24"/>
         </w:rPr>
       </w:pPr>
+      <w:r>
+        <w:rPr>
+          <w:rFonts w:ascii="Times New Roman" w:eastAsia="Times New Roman" w:hAnsi="Times New Roman" w:cs="Times New Roman"/>
+          <w:sz w:val="24"/>
+          <w:szCs w:val="24"/>
+        </w:rPr>
+        <w:t>Dynamic allocation allows for load balancing, which makes the program take less time overall.</w:t>
+      </w:r>
+      <w:r>
+        <w:rPr>
+          <w:rFonts w:ascii="Times New Roman" w:eastAsia="Times New Roman" w:hAnsi="Times New Roman" w:cs="Times New Roman"/>
+          <w:sz w:val="24"/>
+          <w:szCs w:val="24"/>
+        </w:rPr>
+        <w:t xml:space="preserve"> There is less wasted processor time, making the program more efficient.</w:t>
+      </w:r>
     </w:p>
     <w:p>
       <w:pPr>
@@ -264,6 +421,46 @@
           <w:szCs w:val="24"/>
         </w:rPr>
       </w:pPr>
+      <w:r>
+        <w:rPr>
+          <w:rFonts w:ascii="Times New Roman" w:eastAsia="Times New Roman" w:hAnsi="Times New Roman" w:cs="Times New Roman"/>
+          <w:sz w:val="24"/>
+          <w:szCs w:val="24"/>
+        </w:rPr>
+        <w:t>I used the gather method in my static implementation.</w:t>
+      </w:r>
+      <w:r>
+        <w:rPr>
+          <w:rFonts w:ascii="Times New Roman" w:eastAsia="Times New Roman" w:hAnsi="Times New Roman" w:cs="Times New Roman"/>
+          <w:sz w:val="24"/>
+          <w:szCs w:val="24"/>
+        </w:rPr>
+        <w:t xml:space="preserve"> This is because gathering up the data from all of the processors is the last step, once it has all been calculated out. The dynamic approach I took does not require this, </w:t>
+      </w:r>
+      <w:r>
+        <w:rPr>
+          <w:rFonts w:ascii="Times New Roman" w:eastAsia="Times New Roman" w:hAnsi="Times New Roman" w:cs="Times New Roman"/>
+          <w:sz w:val="24"/>
+          <w:szCs w:val="24"/>
+        </w:rPr>
+        <w:t>because</w:t>
+      </w:r>
+      <w:r>
+        <w:rPr>
+          <w:rFonts w:ascii="Times New Roman" w:eastAsia="Times New Roman" w:hAnsi="Times New Roman" w:cs="Times New Roman"/>
+          <w:sz w:val="24"/>
+          <w:szCs w:val="24"/>
+        </w:rPr>
+        <w:t xml:space="preserve"> </w:t>
+      </w:r>
+      <w:r>
+        <w:rPr>
+          <w:rFonts w:ascii="Times New Roman" w:eastAsia="Times New Roman" w:hAnsi="Times New Roman" w:cs="Times New Roman"/>
+          <w:sz w:val="24"/>
+          <w:szCs w:val="24"/>
+        </w:rPr>
+        <w:t>the manager retrieves each row as it is completed. This adds communication overhead, but allows for an overall faster process.</w:t>
+      </w:r>
     </w:p>
     <w:p>
       <w:pPr>
@@ -284,25 +481,7 @@
           <w:sz w:val="24"/>
           <w:szCs w:val="24"/>
         </w:rPr>
-        <w:t xml:space="preserve">Pseudo code </w:t>
-      </w:r>
-      <w:proofErr w:type="gramStart"/>
-      <w:r>
-        <w:rPr>
-          <w:rFonts w:ascii="Times New Roman" w:eastAsia="Times New Roman" w:hAnsi="Times New Roman" w:cs="Times New Roman"/>
-          <w:sz w:val="24"/>
-          <w:szCs w:val="24"/>
-        </w:rPr>
-        <w:t>you</w:t>
-      </w:r>
-      <w:proofErr w:type="gramEnd"/>
-      <w:r>
-        <w:rPr>
-          <w:rFonts w:ascii="Times New Roman" w:eastAsia="Times New Roman" w:hAnsi="Times New Roman" w:cs="Times New Roman"/>
-          <w:sz w:val="24"/>
-          <w:szCs w:val="24"/>
-        </w:rPr>
-        <w:t xml:space="preserve"> implementation. Could you reduce the message passing overhead? Is there a better way to partition </w:t>
+        <w:t xml:space="preserve">Pseudo code you implementation. Could you reduce the message passing overhead? Is there a better way to partition </w:t>
       </w:r>
       <w:r>
         <w:rPr>
@@ -311,6 +490,52 @@
           <w:szCs w:val="24"/>
         </w:rPr>
         <w:t>the work among the processors?</w:t>
+      </w:r>
+    </w:p>
+    <w:p>
+      <w:r>
+        <w:lastRenderedPageBreak/>
+        <w:t>FOR each row assigned to me</w:t>
+      </w:r>
+    </w:p>
+    <w:p>
+      <w:r>
+        <w:t xml:space="preserve">  interpolate to find cy</w:t>
+      </w:r>
+    </w:p>
+    <w:p>
+      <w:r>
+        <w:t xml:space="preserve">  FOR each col </w:t>
+      </w:r>
+      <w:r>
+        <w:t>in the row</w:t>
+      </w:r>
+    </w:p>
+    <w:p>
+      <w:r>
+        <w:t xml:space="preserve">    interpolate to find cx</w:t>
+      </w:r>
+    </w:p>
+    <w:p>
+      <w:r>
+        <w:t xml:space="preserve">    find color using Mandelbrot function</w:t>
+      </w:r>
+    </w:p>
+    <w:p>
+      <w:r>
+        <w:t xml:space="preserve">    put color into picture[row][col]</w:t>
+      </w:r>
+    </w:p>
+    <w:p/>
+    <w:p>
+      <w:r>
+        <w:t>Gather the results to master node</w:t>
+      </w:r>
+    </w:p>
+    <w:p/>
+    <w:p>
+      <w:r>
+        <w:t>There isn’t really much message passing overhead in this implementation. The only time the processors talk is to gather the results. That being said, there are better ways to partition the work, which I did with my dynamic approach.</w:t>
       </w:r>
     </w:p>
     <w:p>
@@ -322,6 +547,14 @@
           <w:szCs w:val="24"/>
         </w:rPr>
       </w:pPr>
+      <w:r>
+        <w:rPr>
+          <w:rFonts w:ascii="Times New Roman" w:eastAsia="Times New Roman" w:hAnsi="Times New Roman" w:cs="Times New Roman"/>
+          <w:sz w:val="24"/>
+          <w:szCs w:val="24"/>
+        </w:rPr>
+        <w:t xml:space="preserve">    </w:t>
+      </w:r>
     </w:p>
     <w:p>
       <w:pPr>
@@ -382,6 +615,22 @@
           <w:szCs w:val="24"/>
         </w:rPr>
       </w:pPr>
+      <w:r>
+        <w:rPr>
+          <w:rFonts w:ascii="Times New Roman" w:eastAsia="Times New Roman" w:hAnsi="Times New Roman" w:cs="Times New Roman"/>
+          <w:sz w:val="24"/>
+          <w:szCs w:val="24"/>
+        </w:rPr>
+        <w:t>The only portion of this program that is sequential is writing the results to file, which does scale wi</w:t>
+      </w:r>
+      <w:r>
+        <w:rPr>
+          <w:rFonts w:ascii="Times New Roman" w:eastAsia="Times New Roman" w:hAnsi="Times New Roman" w:cs="Times New Roman"/>
+          <w:sz w:val="24"/>
+          <w:szCs w:val="24"/>
+        </w:rPr>
+        <w:t>th data set size. The total workload does not scale with the number of processors, so Amdahl’s law applies here.</w:t>
+      </w:r>
     </w:p>
     <w:p>
       <w:pPr>
@@ -442,6 +691,14 @@
           <w:szCs w:val="24"/>
         </w:rPr>
       </w:pPr>
+      <w:r>
+        <w:rPr>
+          <w:rFonts w:ascii="Times New Roman" w:eastAsia="Times New Roman" w:hAnsi="Times New Roman" w:cs="Times New Roman"/>
+          <w:sz w:val="24"/>
+          <w:szCs w:val="24"/>
+        </w:rPr>
+        <w:t>Use a digit extraction method, and assign digits to an array.</w:t>
+      </w:r>
     </w:p>
     <w:p>
       <w:pPr>
@@ -502,6 +759,14 @@
           <w:szCs w:val="24"/>
         </w:rPr>
       </w:pPr>
+      <w:r>
+        <w:rPr>
+          <w:rFonts w:ascii="Times New Roman" w:eastAsia="Times New Roman" w:hAnsi="Times New Roman" w:cs="Times New Roman"/>
+          <w:sz w:val="24"/>
+          <w:szCs w:val="24"/>
+        </w:rPr>
+        <w:t>Not so sure. If the manipulation were statically spread across processors, then some processors may have to do more work than others.</w:t>
+      </w:r>
     </w:p>
     <w:p>
       <w:pPr>
@@ -555,42 +820,7 @@
           <w:szCs w:val="24"/>
         </w:rPr>
         <w:br/>
-      </w:r>
-      <w:proofErr w:type="spellStart"/>
-      <w:r>
-        <w:rPr>
-          <w:rFonts w:ascii="Times New Roman" w:eastAsia="Times New Roman" w:hAnsi="Times New Roman" w:cs="Times New Roman"/>
-          <w:sz w:val="24"/>
-          <w:szCs w:val="24"/>
-        </w:rPr>
-        <w:t>int</w:t>
-      </w:r>
-      <w:proofErr w:type="spellEnd"/>
-      <w:r>
-        <w:rPr>
-          <w:rFonts w:ascii="Times New Roman" w:eastAsia="Times New Roman" w:hAnsi="Times New Roman" w:cs="Times New Roman"/>
-          <w:sz w:val="24"/>
-          <w:szCs w:val="24"/>
-        </w:rPr>
-        <w:t xml:space="preserve"> </w:t>
-      </w:r>
-      <w:proofErr w:type="gramStart"/>
-      <w:r>
-        <w:rPr>
-          <w:rFonts w:ascii="Times New Roman" w:eastAsia="Times New Roman" w:hAnsi="Times New Roman" w:cs="Times New Roman"/>
-          <w:sz w:val="24"/>
-          <w:szCs w:val="24"/>
-        </w:rPr>
-        <w:t>A[</w:t>
-      </w:r>
-      <w:proofErr w:type="gramEnd"/>
-      <w:r>
-        <w:rPr>
-          <w:rFonts w:ascii="Times New Roman" w:eastAsia="Times New Roman" w:hAnsi="Times New Roman" w:cs="Times New Roman"/>
-          <w:sz w:val="24"/>
-          <w:szCs w:val="24"/>
-        </w:rPr>
-        <w:t>3,2,5] = { {  {14,3,8,2,1}, {22,17,18,14,95} },</w:t>
+        <w:t>int A[3,2,5] = { {  {14,3,8,2,1}, {22,17,18,14,95} },</w:t>
       </w:r>
     </w:p>
     <w:p>
@@ -609,25 +839,41 @@
           <w:sz w:val="24"/>
           <w:szCs w:val="24"/>
         </w:rPr>
-        <w:t xml:space="preserve">  </w:t>
-      </w:r>
-      <w:proofErr w:type="gramStart"/>
-      <w:r>
-        <w:rPr>
-          <w:rFonts w:ascii="Times New Roman" w:eastAsia="Times New Roman" w:hAnsi="Times New Roman" w:cs="Times New Roman"/>
-          <w:sz w:val="24"/>
-          <w:szCs w:val="24"/>
-        </w:rPr>
-        <w:t>{  {</w:t>
-      </w:r>
-      <w:proofErr w:type="gramEnd"/>
-      <w:r>
-        <w:rPr>
-          <w:rFonts w:ascii="Times New Roman" w:eastAsia="Times New Roman" w:hAnsi="Times New Roman" w:cs="Times New Roman"/>
-          <w:sz w:val="24"/>
-          <w:szCs w:val="24"/>
-        </w:rPr>
-        <w:t>99, 47,33,22, 11}, {16, 88, 77, 66, 55} },</w:t>
+        <w:t xml:space="preserve">  {  {99, 47,33,22, </w:t>
+      </w:r>
+      <w:r>
+        <w:rPr>
+          <w:rFonts w:ascii="Times New Roman" w:eastAsia="Times New Roman" w:hAnsi="Times New Roman" w:cs="Times New Roman"/>
+          <w:sz w:val="24"/>
+          <w:szCs w:val="24"/>
+          <w:highlight w:val="yellow"/>
+        </w:rPr>
+        <w:t>11</w:t>
+      </w:r>
+      <w:r>
+        <w:rPr>
+          <w:rFonts w:ascii="Times New Roman" w:eastAsia="Times New Roman" w:hAnsi="Times New Roman" w:cs="Times New Roman"/>
+          <w:sz w:val="24"/>
+          <w:szCs w:val="24"/>
+        </w:rPr>
+        <w:t xml:space="preserve">}, {16, </w:t>
+      </w:r>
+      <w:r>
+        <w:rPr>
+          <w:rFonts w:ascii="Times New Roman" w:eastAsia="Times New Roman" w:hAnsi="Times New Roman" w:cs="Times New Roman"/>
+          <w:sz w:val="24"/>
+          <w:szCs w:val="24"/>
+          <w:highlight w:val="yellow"/>
+        </w:rPr>
+        <w:t>88</w:t>
+      </w:r>
+      <w:r>
+        <w:rPr>
+          <w:rFonts w:ascii="Times New Roman" w:eastAsia="Times New Roman" w:hAnsi="Times New Roman" w:cs="Times New Roman"/>
+          <w:sz w:val="24"/>
+          <w:szCs w:val="24"/>
+        </w:rPr>
+        <w:t>, 77, 66, 55} },</w:t>
       </w:r>
     </w:p>
     <w:p>
@@ -646,28 +892,45 @@
           <w:sz w:val="24"/>
           <w:szCs w:val="24"/>
         </w:rPr>
-        <w:t xml:space="preserve">  </w:t>
-      </w:r>
-      <w:proofErr w:type="gramStart"/>
-      <w:r>
-        <w:rPr>
-          <w:rFonts w:ascii="Times New Roman" w:eastAsia="Times New Roman" w:hAnsi="Times New Roman" w:cs="Times New Roman"/>
-          <w:sz w:val="24"/>
-          <w:szCs w:val="24"/>
-        </w:rPr>
-        <w:t>{  {</w:t>
-      </w:r>
-      <w:proofErr w:type="gramEnd"/>
-      <w:r>
-        <w:rPr>
-          <w:rFonts w:ascii="Times New Roman" w:eastAsia="Times New Roman" w:hAnsi="Times New Roman" w:cs="Times New Roman"/>
-          <w:sz w:val="24"/>
-          <w:szCs w:val="24"/>
-        </w:rPr>
-        <w:t>44,45,46,47, 48}, {55,54,53,52,51} } }</w:t>
+        <w:t xml:space="preserve">  {  {44,45,46,47, 48}, {55,54,</w:t>
+      </w:r>
+      <w:r>
+        <w:rPr>
+          <w:rFonts w:ascii="Times New Roman" w:eastAsia="Times New Roman" w:hAnsi="Times New Roman" w:cs="Times New Roman"/>
+          <w:sz w:val="24"/>
+          <w:szCs w:val="24"/>
+          <w:highlight w:val="yellow"/>
+        </w:rPr>
+        <w:t>53</w:t>
+      </w:r>
+      <w:r>
+        <w:rPr>
+          <w:rFonts w:ascii="Times New Roman" w:eastAsia="Times New Roman" w:hAnsi="Times New Roman" w:cs="Times New Roman"/>
+          <w:sz w:val="24"/>
+          <w:szCs w:val="24"/>
+        </w:rPr>
+        <w:t>,52,51} } }</w:t>
       </w:r>
     </w:p>
     <w:p/>
+    <w:p>
+      <w:r>
+        <w:t xml:space="preserve">11: A[1,0,4]: 1*(2)*(5) + </w:t>
+      </w:r>
+      <w:r>
+        <w:t>0*(5) + 4 = 14: A[14]</w:t>
+      </w:r>
+    </w:p>
+    <w:p>
+      <w:r>
+        <w:t>88: A[1,1,1]: 1*(2)*(5) + 1*(5) + 1 = 16: A[16]</w:t>
+      </w:r>
+    </w:p>
+    <w:p>
+      <w:r>
+        <w:t>53: A[2,1,2]: 2*(2)*(5) + 1*(5) + 2 = 27: A[27]</w:t>
+      </w:r>
+    </w:p>
     <w:sectPr>
       <w:pgSz w:w="12240" w:h="15840"/>
       <w:pgMar w:top="1440" w:right="1440" w:bottom="1440" w:left="1440" w:header="720" w:footer="720" w:gutter="0"/>
@@ -1536,6 +1799,3192 @@
 </w:styles>
 </file>
 
+<file path=word/charts/chart1.xml><?xml version="1.0" encoding="utf-8"?>
+<c:chartSpace xmlns:c="http://schemas.openxmlformats.org/drawingml/2006/chart" xmlns:a="http://schemas.openxmlformats.org/drawingml/2006/main" xmlns:r="http://schemas.openxmlformats.org/officeDocument/2006/relationships" xmlns:c16r2="http://schemas.microsoft.com/office/drawing/2015/06/chart">
+  <c:date1904 val="0"/>
+  <c:lang val="en-US"/>
+  <c:roundedCorners val="0"/>
+  <mc:AlternateContent xmlns:mc="http://schemas.openxmlformats.org/markup-compatibility/2006">
+    <mc:Choice xmlns:c14="http://schemas.microsoft.com/office/drawing/2007/8/2/chart" Requires="c14">
+      <c14:style val="102"/>
+    </mc:Choice>
+    <mc:Fallback>
+      <c:style val="2"/>
+    </mc:Fallback>
+  </mc:AlternateContent>
+  <c:chart>
+    <c:title>
+      <c:tx>
+        <c:rich>
+          <a:bodyPr rot="0" spcFirstLastPara="1" vertOverflow="ellipsis" vert="horz" wrap="square" anchor="ctr" anchorCtr="1"/>
+          <a:lstStyle/>
+          <a:p>
+            <a:pPr>
+              <a:defRPr sz="1400" b="1" i="0" u="none" strike="noStrike" kern="1200" cap="none" baseline="0">
+                <a:solidFill>
+                  <a:schemeClr val="lt1">
+                    <a:lumMod val="85000"/>
+                  </a:schemeClr>
+                </a:solidFill>
+                <a:latin typeface="+mn-lt"/>
+                <a:ea typeface="+mn-ea"/>
+                <a:cs typeface="+mn-cs"/>
+              </a:defRPr>
+            </a:pPr>
+            <a:r>
+              <a:rPr lang="en-US"/>
+              <a:t>Average Times</a:t>
+            </a:r>
+          </a:p>
+        </c:rich>
+      </c:tx>
+      <c:overlay val="0"/>
+      <c:spPr>
+        <a:noFill/>
+        <a:ln>
+          <a:noFill/>
+        </a:ln>
+        <a:effectLst/>
+      </c:spPr>
+      <c:txPr>
+        <a:bodyPr rot="0" spcFirstLastPara="1" vertOverflow="ellipsis" vert="horz" wrap="square" anchor="ctr" anchorCtr="1"/>
+        <a:lstStyle/>
+        <a:p>
+          <a:pPr>
+            <a:defRPr sz="1400" b="1" i="0" u="none" strike="noStrike" kern="1200" cap="none" baseline="0">
+              <a:solidFill>
+                <a:schemeClr val="lt1">
+                  <a:lumMod val="85000"/>
+                </a:schemeClr>
+              </a:solidFill>
+              <a:latin typeface="+mn-lt"/>
+              <a:ea typeface="+mn-ea"/>
+              <a:cs typeface="+mn-cs"/>
+            </a:defRPr>
+          </a:pPr>
+          <a:endParaRPr lang="en-US"/>
+        </a:p>
+      </c:txPr>
+    </c:title>
+    <c:autoTitleDeleted val="0"/>
+    <c:plotArea>
+      <c:layout/>
+      <c:scatterChart>
+        <c:scatterStyle val="lineMarker"/>
+        <c:varyColors val="0"/>
+        <c:ser>
+          <c:idx val="0"/>
+          <c:order val="0"/>
+          <c:tx>
+            <c:strRef>
+              <c:f>Sheet1!$A$1</c:f>
+              <c:strCache>
+                <c:ptCount val="1"/>
+                <c:pt idx="0">
+                  <c:v>Static</c:v>
+                </c:pt>
+              </c:strCache>
+            </c:strRef>
+          </c:tx>
+          <c:spPr>
+            <a:ln w="22225" cap="rnd">
+              <a:solidFill>
+                <a:schemeClr val="accent1"/>
+              </a:solidFill>
+            </a:ln>
+            <a:effectLst>
+              <a:glow rad="139700">
+                <a:schemeClr val="accent1">
+                  <a:satMod val="175000"/>
+                  <a:alpha val="14000"/>
+                </a:schemeClr>
+              </a:glow>
+            </a:effectLst>
+          </c:spPr>
+          <c:marker>
+            <c:symbol val="circle"/>
+            <c:size val="3"/>
+            <c:spPr>
+              <a:solidFill>
+                <a:schemeClr val="accent1">
+                  <a:lumMod val="60000"/>
+                  <a:lumOff val="40000"/>
+                </a:schemeClr>
+              </a:solidFill>
+              <a:ln>
+                <a:noFill/>
+              </a:ln>
+              <a:effectLst>
+                <a:glow rad="63500">
+                  <a:schemeClr val="accent1">
+                    <a:satMod val="175000"/>
+                    <a:alpha val="25000"/>
+                  </a:schemeClr>
+                </a:glow>
+              </a:effectLst>
+            </c:spPr>
+          </c:marker>
+          <c:xVal>
+            <c:numRef>
+              <c:f>Sheet1!$B$3:$G$3</c:f>
+              <c:numCache>
+                <c:formatCode>General</c:formatCode>
+                <c:ptCount val="6"/>
+                <c:pt idx="0">
+                  <c:v>1</c:v>
+                </c:pt>
+                <c:pt idx="1">
+                  <c:v>2</c:v>
+                </c:pt>
+                <c:pt idx="2">
+                  <c:v>4</c:v>
+                </c:pt>
+                <c:pt idx="3">
+                  <c:v>8</c:v>
+                </c:pt>
+                <c:pt idx="4">
+                  <c:v>12</c:v>
+                </c:pt>
+                <c:pt idx="5">
+                  <c:v>16</c:v>
+                </c:pt>
+              </c:numCache>
+            </c:numRef>
+          </c:xVal>
+          <c:yVal>
+            <c:numRef>
+              <c:f>Sheet1!$B$9:$G$9</c:f>
+              <c:numCache>
+                <c:formatCode>General</c:formatCode>
+                <c:ptCount val="6"/>
+                <c:pt idx="0">
+                  <c:v>0.65035360000000009</c:v>
+                </c:pt>
+                <c:pt idx="1">
+                  <c:v>0.59369879999999997</c:v>
+                </c:pt>
+                <c:pt idx="2">
+                  <c:v>0.36563679999999998</c:v>
+                </c:pt>
+                <c:pt idx="3">
+                  <c:v>0.24193880000000001</c:v>
+                </c:pt>
+                <c:pt idx="4">
+                  <c:v>0.15122740000000001</c:v>
+                </c:pt>
+                <c:pt idx="5">
+                  <c:v>0.15032059999999997</c:v>
+                </c:pt>
+              </c:numCache>
+            </c:numRef>
+          </c:yVal>
+          <c:smooth val="0"/>
+          <c:extLst>
+            <c:ext xmlns:c16="http://schemas.microsoft.com/office/drawing/2014/chart" uri="{C3380CC4-5D6E-409C-BE32-E72D297353CC}">
+              <c16:uniqueId val="{00000000-4674-4603-9913-01E78044AD4D}"/>
+            </c:ext>
+          </c:extLst>
+        </c:ser>
+        <c:ser>
+          <c:idx val="1"/>
+          <c:order val="1"/>
+          <c:tx>
+            <c:strRef>
+              <c:f>Sheet1!$A$14</c:f>
+              <c:strCache>
+                <c:ptCount val="1"/>
+                <c:pt idx="0">
+                  <c:v>Dynamic</c:v>
+                </c:pt>
+              </c:strCache>
+            </c:strRef>
+          </c:tx>
+          <c:spPr>
+            <a:ln w="22225" cap="rnd">
+              <a:solidFill>
+                <a:schemeClr val="accent2"/>
+              </a:solidFill>
+            </a:ln>
+            <a:effectLst>
+              <a:glow rad="139700">
+                <a:schemeClr val="accent2">
+                  <a:satMod val="175000"/>
+                  <a:alpha val="14000"/>
+                </a:schemeClr>
+              </a:glow>
+            </a:effectLst>
+          </c:spPr>
+          <c:marker>
+            <c:symbol val="circle"/>
+            <c:size val="3"/>
+            <c:spPr>
+              <a:solidFill>
+                <a:schemeClr val="accent2">
+                  <a:lumMod val="60000"/>
+                  <a:lumOff val="40000"/>
+                </a:schemeClr>
+              </a:solidFill>
+              <a:ln>
+                <a:noFill/>
+              </a:ln>
+              <a:effectLst>
+                <a:glow rad="63500">
+                  <a:schemeClr val="accent2">
+                    <a:satMod val="175000"/>
+                    <a:alpha val="25000"/>
+                  </a:schemeClr>
+                </a:glow>
+              </a:effectLst>
+            </c:spPr>
+          </c:marker>
+          <c:xVal>
+            <c:numRef>
+              <c:f>Sheet1!$B$16:$G$16</c:f>
+              <c:numCache>
+                <c:formatCode>General</c:formatCode>
+                <c:ptCount val="6"/>
+                <c:pt idx="0">
+                  <c:v>1</c:v>
+                </c:pt>
+                <c:pt idx="1">
+                  <c:v>2</c:v>
+                </c:pt>
+                <c:pt idx="2">
+                  <c:v>4</c:v>
+                </c:pt>
+                <c:pt idx="3">
+                  <c:v>8</c:v>
+                </c:pt>
+                <c:pt idx="4">
+                  <c:v>12</c:v>
+                </c:pt>
+                <c:pt idx="5">
+                  <c:v>16</c:v>
+                </c:pt>
+              </c:numCache>
+            </c:numRef>
+          </c:xVal>
+          <c:yVal>
+            <c:numRef>
+              <c:f>Sheet1!$B$22:$G$22</c:f>
+              <c:numCache>
+                <c:formatCode>General</c:formatCode>
+                <c:ptCount val="6"/>
+                <c:pt idx="0">
+                  <c:v>0.65035360000000009</c:v>
+                </c:pt>
+                <c:pt idx="1">
+                  <c:v>0.65261180000000008</c:v>
+                </c:pt>
+                <c:pt idx="2">
+                  <c:v>0.21857600000000002</c:v>
+                </c:pt>
+                <c:pt idx="3">
+                  <c:v>9.7685800000000003E-2</c:v>
+                </c:pt>
+                <c:pt idx="4">
+                  <c:v>6.2854599999999983E-2</c:v>
+                </c:pt>
+                <c:pt idx="5">
+                  <c:v>4.7356599999999999E-2</c:v>
+                </c:pt>
+              </c:numCache>
+            </c:numRef>
+          </c:yVal>
+          <c:smooth val="0"/>
+          <c:extLst>
+            <c:ext xmlns:c16="http://schemas.microsoft.com/office/drawing/2014/chart" uri="{C3380CC4-5D6E-409C-BE32-E72D297353CC}">
+              <c16:uniqueId val="{00000001-4674-4603-9913-01E78044AD4D}"/>
+            </c:ext>
+          </c:extLst>
+        </c:ser>
+        <c:dLbls>
+          <c:showLegendKey val="0"/>
+          <c:showVal val="0"/>
+          <c:showCatName val="0"/>
+          <c:showSerName val="0"/>
+          <c:showPercent val="0"/>
+          <c:showBubbleSize val="0"/>
+        </c:dLbls>
+        <c:axId val="456624432"/>
+        <c:axId val="456624760"/>
+      </c:scatterChart>
+      <c:valAx>
+        <c:axId val="456624432"/>
+        <c:scaling>
+          <c:orientation val="minMax"/>
+        </c:scaling>
+        <c:delete val="0"/>
+        <c:axPos val="b"/>
+        <c:majorGridlines>
+          <c:spPr>
+            <a:ln w="9525" cap="flat" cmpd="sng" algn="ctr">
+              <a:solidFill>
+                <a:schemeClr val="dk1">
+                  <a:lumMod val="65000"/>
+                  <a:lumOff val="35000"/>
+                  <a:alpha val="75000"/>
+                </a:schemeClr>
+              </a:solidFill>
+              <a:round/>
+            </a:ln>
+            <a:effectLst/>
+          </c:spPr>
+        </c:majorGridlines>
+        <c:numFmt formatCode="General" sourceLinked="1"/>
+        <c:majorTickMark val="none"/>
+        <c:minorTickMark val="none"/>
+        <c:tickLblPos val="nextTo"/>
+        <c:spPr>
+          <a:noFill/>
+          <a:ln w="9525" cap="flat" cmpd="sng" algn="ctr">
+            <a:noFill/>
+            <a:round/>
+          </a:ln>
+          <a:effectLst/>
+        </c:spPr>
+        <c:txPr>
+          <a:bodyPr rot="-60000000" spcFirstLastPara="1" vertOverflow="ellipsis" vert="horz" wrap="square" anchor="ctr" anchorCtr="1"/>
+          <a:lstStyle/>
+          <a:p>
+            <a:pPr>
+              <a:defRPr sz="900" b="0" i="0" u="none" strike="noStrike" kern="1200" baseline="0">
+                <a:solidFill>
+                  <a:schemeClr val="lt1">
+                    <a:lumMod val="75000"/>
+                  </a:schemeClr>
+                </a:solidFill>
+                <a:latin typeface="+mn-lt"/>
+                <a:ea typeface="+mn-ea"/>
+                <a:cs typeface="+mn-cs"/>
+              </a:defRPr>
+            </a:pPr>
+            <a:endParaRPr lang="en-US"/>
+          </a:p>
+        </c:txPr>
+        <c:crossAx val="456624760"/>
+        <c:crosses val="autoZero"/>
+        <c:crossBetween val="midCat"/>
+      </c:valAx>
+      <c:valAx>
+        <c:axId val="456624760"/>
+        <c:scaling>
+          <c:orientation val="minMax"/>
+        </c:scaling>
+        <c:delete val="0"/>
+        <c:axPos val="l"/>
+        <c:majorGridlines>
+          <c:spPr>
+            <a:ln w="9525" cap="flat" cmpd="sng" algn="ctr">
+              <a:solidFill>
+                <a:schemeClr val="dk1">
+                  <a:lumMod val="65000"/>
+                  <a:lumOff val="35000"/>
+                  <a:alpha val="75000"/>
+                </a:schemeClr>
+              </a:solidFill>
+              <a:round/>
+            </a:ln>
+            <a:effectLst/>
+          </c:spPr>
+        </c:majorGridlines>
+        <c:numFmt formatCode="General" sourceLinked="1"/>
+        <c:majorTickMark val="none"/>
+        <c:minorTickMark val="none"/>
+        <c:tickLblPos val="nextTo"/>
+        <c:spPr>
+          <a:noFill/>
+          <a:ln w="9525" cap="flat" cmpd="sng" algn="ctr">
+            <a:solidFill>
+              <a:schemeClr val="lt1">
+                <a:lumMod val="50000"/>
+              </a:schemeClr>
+            </a:solidFill>
+            <a:round/>
+          </a:ln>
+          <a:effectLst/>
+        </c:spPr>
+        <c:txPr>
+          <a:bodyPr rot="-60000000" spcFirstLastPara="1" vertOverflow="ellipsis" vert="horz" wrap="square" anchor="ctr" anchorCtr="1"/>
+          <a:lstStyle/>
+          <a:p>
+            <a:pPr>
+              <a:defRPr sz="900" b="0" i="0" u="none" strike="noStrike" kern="1200" baseline="0">
+                <a:solidFill>
+                  <a:schemeClr val="lt1">
+                    <a:lumMod val="75000"/>
+                  </a:schemeClr>
+                </a:solidFill>
+                <a:latin typeface="+mn-lt"/>
+                <a:ea typeface="+mn-ea"/>
+                <a:cs typeface="+mn-cs"/>
+              </a:defRPr>
+            </a:pPr>
+            <a:endParaRPr lang="en-US"/>
+          </a:p>
+        </c:txPr>
+        <c:crossAx val="456624432"/>
+        <c:crosses val="autoZero"/>
+        <c:crossBetween val="midCat"/>
+      </c:valAx>
+      <c:spPr>
+        <a:noFill/>
+        <a:ln>
+          <a:noFill/>
+        </a:ln>
+        <a:effectLst/>
+      </c:spPr>
+    </c:plotArea>
+    <c:legend>
+      <c:legendPos val="t"/>
+      <c:overlay val="0"/>
+      <c:spPr>
+        <a:noFill/>
+        <a:ln>
+          <a:noFill/>
+        </a:ln>
+        <a:effectLst/>
+      </c:spPr>
+      <c:txPr>
+        <a:bodyPr rot="0" spcFirstLastPara="1" vertOverflow="ellipsis" vert="horz" wrap="square" anchor="ctr" anchorCtr="1"/>
+        <a:lstStyle/>
+        <a:p>
+          <a:pPr>
+            <a:defRPr sz="900" b="0" i="0" u="none" strike="noStrike" kern="1200" baseline="0">
+              <a:solidFill>
+                <a:schemeClr val="lt1">
+                  <a:lumMod val="75000"/>
+                </a:schemeClr>
+              </a:solidFill>
+              <a:latin typeface="+mn-lt"/>
+              <a:ea typeface="+mn-ea"/>
+              <a:cs typeface="+mn-cs"/>
+            </a:defRPr>
+          </a:pPr>
+          <a:endParaRPr lang="en-US"/>
+        </a:p>
+      </c:txPr>
+    </c:legend>
+    <c:plotVisOnly val="1"/>
+    <c:dispBlanksAs val="gap"/>
+    <c:showDLblsOverMax val="0"/>
+  </c:chart>
+  <c:spPr>
+    <a:solidFill>
+      <a:schemeClr val="dk1">
+        <a:lumMod val="75000"/>
+        <a:lumOff val="25000"/>
+      </a:schemeClr>
+    </a:solidFill>
+    <a:ln w="9525" cap="flat" cmpd="sng" algn="ctr">
+      <a:solidFill>
+        <a:schemeClr val="dk1">
+          <a:lumMod val="15000"/>
+          <a:lumOff val="85000"/>
+        </a:schemeClr>
+      </a:solidFill>
+      <a:round/>
+    </a:ln>
+    <a:effectLst/>
+  </c:spPr>
+  <c:txPr>
+    <a:bodyPr/>
+    <a:lstStyle/>
+    <a:p>
+      <a:pPr>
+        <a:defRPr/>
+      </a:pPr>
+      <a:endParaRPr lang="en-US"/>
+    </a:p>
+  </c:txPr>
+  <c:externalData r:id="rId3">
+    <c:autoUpdate val="0"/>
+  </c:externalData>
+</c:chartSpace>
+</file>
+
+<file path=word/charts/chart2.xml><?xml version="1.0" encoding="utf-8"?>
+<c:chartSpace xmlns:c="http://schemas.openxmlformats.org/drawingml/2006/chart" xmlns:a="http://schemas.openxmlformats.org/drawingml/2006/main" xmlns:r="http://schemas.openxmlformats.org/officeDocument/2006/relationships" xmlns:c16r2="http://schemas.microsoft.com/office/drawing/2015/06/chart">
+  <c:date1904 val="0"/>
+  <c:lang val="en-US"/>
+  <c:roundedCorners val="0"/>
+  <mc:AlternateContent xmlns:mc="http://schemas.openxmlformats.org/markup-compatibility/2006">
+    <mc:Choice xmlns:c14="http://schemas.microsoft.com/office/drawing/2007/8/2/chart" Requires="c14">
+      <c14:style val="102"/>
+    </mc:Choice>
+    <mc:Fallback>
+      <c:style val="2"/>
+    </mc:Fallback>
+  </mc:AlternateContent>
+  <c:chart>
+    <c:title>
+      <c:tx>
+        <c:rich>
+          <a:bodyPr rot="0" spcFirstLastPara="1" vertOverflow="ellipsis" vert="horz" wrap="square" anchor="ctr" anchorCtr="1"/>
+          <a:lstStyle/>
+          <a:p>
+            <a:pPr>
+              <a:defRPr sz="1400" b="1" i="0" u="none" strike="noStrike" kern="1200" cap="none" baseline="0">
+                <a:solidFill>
+                  <a:schemeClr val="lt1">
+                    <a:lumMod val="85000"/>
+                  </a:schemeClr>
+                </a:solidFill>
+                <a:latin typeface="+mn-lt"/>
+                <a:ea typeface="+mn-ea"/>
+                <a:cs typeface="+mn-cs"/>
+              </a:defRPr>
+            </a:pPr>
+            <a:r>
+              <a:rPr lang="en-US"/>
+              <a:t>Efficiency</a:t>
+            </a:r>
+          </a:p>
+        </c:rich>
+      </c:tx>
+      <c:overlay val="0"/>
+      <c:spPr>
+        <a:noFill/>
+        <a:ln>
+          <a:noFill/>
+        </a:ln>
+        <a:effectLst/>
+      </c:spPr>
+      <c:txPr>
+        <a:bodyPr rot="0" spcFirstLastPara="1" vertOverflow="ellipsis" vert="horz" wrap="square" anchor="ctr" anchorCtr="1"/>
+        <a:lstStyle/>
+        <a:p>
+          <a:pPr>
+            <a:defRPr sz="1400" b="1" i="0" u="none" strike="noStrike" kern="1200" cap="none" baseline="0">
+              <a:solidFill>
+                <a:schemeClr val="lt1">
+                  <a:lumMod val="85000"/>
+                </a:schemeClr>
+              </a:solidFill>
+              <a:latin typeface="+mn-lt"/>
+              <a:ea typeface="+mn-ea"/>
+              <a:cs typeface="+mn-cs"/>
+            </a:defRPr>
+          </a:pPr>
+          <a:endParaRPr lang="en-US"/>
+        </a:p>
+      </c:txPr>
+    </c:title>
+    <c:autoTitleDeleted val="0"/>
+    <c:plotArea>
+      <c:layout/>
+      <c:scatterChart>
+        <c:scatterStyle val="lineMarker"/>
+        <c:varyColors val="0"/>
+        <c:ser>
+          <c:idx val="0"/>
+          <c:order val="0"/>
+          <c:tx>
+            <c:strRef>
+              <c:f>Sheet1!$A$1</c:f>
+              <c:strCache>
+                <c:ptCount val="1"/>
+                <c:pt idx="0">
+                  <c:v>Static</c:v>
+                </c:pt>
+              </c:strCache>
+            </c:strRef>
+          </c:tx>
+          <c:spPr>
+            <a:ln w="22225" cap="rnd">
+              <a:solidFill>
+                <a:schemeClr val="accent1"/>
+              </a:solidFill>
+            </a:ln>
+            <a:effectLst>
+              <a:glow rad="139700">
+                <a:schemeClr val="accent1">
+                  <a:satMod val="175000"/>
+                  <a:alpha val="14000"/>
+                </a:schemeClr>
+              </a:glow>
+            </a:effectLst>
+          </c:spPr>
+          <c:marker>
+            <c:symbol val="circle"/>
+            <c:size val="3"/>
+            <c:spPr>
+              <a:solidFill>
+                <a:schemeClr val="accent1">
+                  <a:lumMod val="60000"/>
+                  <a:lumOff val="40000"/>
+                </a:schemeClr>
+              </a:solidFill>
+              <a:ln>
+                <a:noFill/>
+              </a:ln>
+              <a:effectLst>
+                <a:glow rad="63500">
+                  <a:schemeClr val="accent1">
+                    <a:satMod val="175000"/>
+                    <a:alpha val="25000"/>
+                  </a:schemeClr>
+                </a:glow>
+              </a:effectLst>
+            </c:spPr>
+          </c:marker>
+          <c:xVal>
+            <c:numRef>
+              <c:f>Sheet1!$B$3:$G$3</c:f>
+              <c:numCache>
+                <c:formatCode>General</c:formatCode>
+                <c:ptCount val="6"/>
+                <c:pt idx="0">
+                  <c:v>1</c:v>
+                </c:pt>
+                <c:pt idx="1">
+                  <c:v>2</c:v>
+                </c:pt>
+                <c:pt idx="2">
+                  <c:v>4</c:v>
+                </c:pt>
+                <c:pt idx="3">
+                  <c:v>8</c:v>
+                </c:pt>
+                <c:pt idx="4">
+                  <c:v>12</c:v>
+                </c:pt>
+                <c:pt idx="5">
+                  <c:v>16</c:v>
+                </c:pt>
+              </c:numCache>
+            </c:numRef>
+          </c:xVal>
+          <c:yVal>
+            <c:numRef>
+              <c:f>Sheet1!$B$11:$G$11</c:f>
+              <c:numCache>
+                <c:formatCode>General</c:formatCode>
+                <c:ptCount val="6"/>
+                <c:pt idx="0">
+                  <c:v>1</c:v>
+                </c:pt>
+                <c:pt idx="1">
+                  <c:v>0.54771341966667286</c:v>
+                </c:pt>
+                <c:pt idx="2">
+                  <c:v>0.44467187110268996</c:v>
+                </c:pt>
+                <c:pt idx="3">
+                  <c:v>0.33601142107012189</c:v>
+                </c:pt>
+                <c:pt idx="4">
+                  <c:v>0.35837509163903719</c:v>
+                </c:pt>
+                <c:pt idx="5">
+                  <c:v>0.27040272590716119</c:v>
+                </c:pt>
+              </c:numCache>
+            </c:numRef>
+          </c:yVal>
+          <c:smooth val="0"/>
+          <c:extLst>
+            <c:ext xmlns:c16="http://schemas.microsoft.com/office/drawing/2014/chart" uri="{C3380CC4-5D6E-409C-BE32-E72D297353CC}">
+              <c16:uniqueId val="{00000000-9D48-44B4-B5F3-51B65710DB99}"/>
+            </c:ext>
+          </c:extLst>
+        </c:ser>
+        <c:ser>
+          <c:idx val="1"/>
+          <c:order val="1"/>
+          <c:tx>
+            <c:strRef>
+              <c:f>Sheet1!$A$14</c:f>
+              <c:strCache>
+                <c:ptCount val="1"/>
+                <c:pt idx="0">
+                  <c:v>Dynamic</c:v>
+                </c:pt>
+              </c:strCache>
+            </c:strRef>
+          </c:tx>
+          <c:spPr>
+            <a:ln w="22225" cap="rnd">
+              <a:solidFill>
+                <a:schemeClr val="accent2"/>
+              </a:solidFill>
+            </a:ln>
+            <a:effectLst>
+              <a:glow rad="139700">
+                <a:schemeClr val="accent2">
+                  <a:satMod val="175000"/>
+                  <a:alpha val="14000"/>
+                </a:schemeClr>
+              </a:glow>
+            </a:effectLst>
+          </c:spPr>
+          <c:marker>
+            <c:symbol val="circle"/>
+            <c:size val="3"/>
+            <c:spPr>
+              <a:solidFill>
+                <a:schemeClr val="accent2">
+                  <a:lumMod val="60000"/>
+                  <a:lumOff val="40000"/>
+                </a:schemeClr>
+              </a:solidFill>
+              <a:ln>
+                <a:noFill/>
+              </a:ln>
+              <a:effectLst>
+                <a:glow rad="63500">
+                  <a:schemeClr val="accent2">
+                    <a:satMod val="175000"/>
+                    <a:alpha val="25000"/>
+                  </a:schemeClr>
+                </a:glow>
+              </a:effectLst>
+            </c:spPr>
+          </c:marker>
+          <c:xVal>
+            <c:numRef>
+              <c:f>Sheet1!$B$16:$G$16</c:f>
+              <c:numCache>
+                <c:formatCode>General</c:formatCode>
+                <c:ptCount val="6"/>
+                <c:pt idx="0">
+                  <c:v>1</c:v>
+                </c:pt>
+                <c:pt idx="1">
+                  <c:v>2</c:v>
+                </c:pt>
+                <c:pt idx="2">
+                  <c:v>4</c:v>
+                </c:pt>
+                <c:pt idx="3">
+                  <c:v>8</c:v>
+                </c:pt>
+                <c:pt idx="4">
+                  <c:v>12</c:v>
+                </c:pt>
+                <c:pt idx="5">
+                  <c:v>16</c:v>
+                </c:pt>
+              </c:numCache>
+            </c:numRef>
+          </c:xVal>
+          <c:yVal>
+            <c:numRef>
+              <c:f>Sheet1!$B$24:$G$24</c:f>
+              <c:numCache>
+                <c:formatCode>General</c:formatCode>
+                <c:ptCount val="6"/>
+                <c:pt idx="0">
+                  <c:v>1</c:v>
+                </c:pt>
+                <c:pt idx="1">
+                  <c:v>0.49826987498540481</c:v>
+                </c:pt>
+                <c:pt idx="2">
+                  <c:v>0.74385293902349758</c:v>
+                </c:pt>
+                <c:pt idx="3">
+                  <c:v>0.83220079069834108</c:v>
+                </c:pt>
+                <c:pt idx="4">
+                  <c:v>0.86224609389501106</c:v>
+                </c:pt>
+                <c:pt idx="5">
+                  <c:v>0.8583196428797677</c:v>
+                </c:pt>
+              </c:numCache>
+            </c:numRef>
+          </c:yVal>
+          <c:smooth val="0"/>
+          <c:extLst>
+            <c:ext xmlns:c16="http://schemas.microsoft.com/office/drawing/2014/chart" uri="{C3380CC4-5D6E-409C-BE32-E72D297353CC}">
+              <c16:uniqueId val="{00000001-9D48-44B4-B5F3-51B65710DB99}"/>
+            </c:ext>
+          </c:extLst>
+        </c:ser>
+        <c:dLbls>
+          <c:showLegendKey val="0"/>
+          <c:showVal val="0"/>
+          <c:showCatName val="0"/>
+          <c:showSerName val="0"/>
+          <c:showPercent val="0"/>
+          <c:showBubbleSize val="0"/>
+        </c:dLbls>
+        <c:axId val="570743824"/>
+        <c:axId val="570743168"/>
+      </c:scatterChart>
+      <c:valAx>
+        <c:axId val="570743824"/>
+        <c:scaling>
+          <c:orientation val="minMax"/>
+        </c:scaling>
+        <c:delete val="0"/>
+        <c:axPos val="b"/>
+        <c:majorGridlines>
+          <c:spPr>
+            <a:ln w="9525" cap="flat" cmpd="sng" algn="ctr">
+              <a:solidFill>
+                <a:schemeClr val="dk1">
+                  <a:lumMod val="65000"/>
+                  <a:lumOff val="35000"/>
+                  <a:alpha val="75000"/>
+                </a:schemeClr>
+              </a:solidFill>
+              <a:round/>
+            </a:ln>
+            <a:effectLst/>
+          </c:spPr>
+        </c:majorGridlines>
+        <c:numFmt formatCode="General" sourceLinked="1"/>
+        <c:majorTickMark val="none"/>
+        <c:minorTickMark val="none"/>
+        <c:tickLblPos val="nextTo"/>
+        <c:spPr>
+          <a:noFill/>
+          <a:ln w="9525" cap="flat" cmpd="sng" algn="ctr">
+            <a:noFill/>
+            <a:round/>
+          </a:ln>
+          <a:effectLst/>
+        </c:spPr>
+        <c:txPr>
+          <a:bodyPr rot="-60000000" spcFirstLastPara="1" vertOverflow="ellipsis" vert="horz" wrap="square" anchor="ctr" anchorCtr="1"/>
+          <a:lstStyle/>
+          <a:p>
+            <a:pPr>
+              <a:defRPr sz="900" b="0" i="0" u="none" strike="noStrike" kern="1200" baseline="0">
+                <a:solidFill>
+                  <a:schemeClr val="lt1">
+                    <a:lumMod val="75000"/>
+                  </a:schemeClr>
+                </a:solidFill>
+                <a:latin typeface="+mn-lt"/>
+                <a:ea typeface="+mn-ea"/>
+                <a:cs typeface="+mn-cs"/>
+              </a:defRPr>
+            </a:pPr>
+            <a:endParaRPr lang="en-US"/>
+          </a:p>
+        </c:txPr>
+        <c:crossAx val="570743168"/>
+        <c:crosses val="autoZero"/>
+        <c:crossBetween val="midCat"/>
+      </c:valAx>
+      <c:valAx>
+        <c:axId val="570743168"/>
+        <c:scaling>
+          <c:orientation val="minMax"/>
+        </c:scaling>
+        <c:delete val="0"/>
+        <c:axPos val="l"/>
+        <c:majorGridlines>
+          <c:spPr>
+            <a:ln w="9525" cap="flat" cmpd="sng" algn="ctr">
+              <a:solidFill>
+                <a:schemeClr val="dk1">
+                  <a:lumMod val="65000"/>
+                  <a:lumOff val="35000"/>
+                  <a:alpha val="75000"/>
+                </a:schemeClr>
+              </a:solidFill>
+              <a:round/>
+            </a:ln>
+            <a:effectLst/>
+          </c:spPr>
+        </c:majorGridlines>
+        <c:numFmt formatCode="General" sourceLinked="1"/>
+        <c:majorTickMark val="none"/>
+        <c:minorTickMark val="none"/>
+        <c:tickLblPos val="nextTo"/>
+        <c:spPr>
+          <a:noFill/>
+          <a:ln w="9525" cap="flat" cmpd="sng" algn="ctr">
+            <a:solidFill>
+              <a:schemeClr val="lt1">
+                <a:lumMod val="50000"/>
+              </a:schemeClr>
+            </a:solidFill>
+            <a:round/>
+          </a:ln>
+          <a:effectLst/>
+        </c:spPr>
+        <c:txPr>
+          <a:bodyPr rot="-60000000" spcFirstLastPara="1" vertOverflow="ellipsis" vert="horz" wrap="square" anchor="ctr" anchorCtr="1"/>
+          <a:lstStyle/>
+          <a:p>
+            <a:pPr>
+              <a:defRPr sz="900" b="0" i="0" u="none" strike="noStrike" kern="1200" baseline="0">
+                <a:solidFill>
+                  <a:schemeClr val="lt1">
+                    <a:lumMod val="75000"/>
+                  </a:schemeClr>
+                </a:solidFill>
+                <a:latin typeface="+mn-lt"/>
+                <a:ea typeface="+mn-ea"/>
+                <a:cs typeface="+mn-cs"/>
+              </a:defRPr>
+            </a:pPr>
+            <a:endParaRPr lang="en-US"/>
+          </a:p>
+        </c:txPr>
+        <c:crossAx val="570743824"/>
+        <c:crosses val="autoZero"/>
+        <c:crossBetween val="midCat"/>
+      </c:valAx>
+      <c:spPr>
+        <a:noFill/>
+        <a:ln>
+          <a:noFill/>
+        </a:ln>
+        <a:effectLst/>
+      </c:spPr>
+    </c:plotArea>
+    <c:plotVisOnly val="1"/>
+    <c:dispBlanksAs val="gap"/>
+    <c:showDLblsOverMax val="0"/>
+  </c:chart>
+  <c:spPr>
+    <a:solidFill>
+      <a:schemeClr val="dk1">
+        <a:lumMod val="75000"/>
+        <a:lumOff val="25000"/>
+      </a:schemeClr>
+    </a:solidFill>
+    <a:ln w="9525" cap="flat" cmpd="sng" algn="ctr">
+      <a:solidFill>
+        <a:schemeClr val="dk1">
+          <a:lumMod val="15000"/>
+          <a:lumOff val="85000"/>
+        </a:schemeClr>
+      </a:solidFill>
+      <a:round/>
+    </a:ln>
+    <a:effectLst/>
+  </c:spPr>
+  <c:txPr>
+    <a:bodyPr/>
+    <a:lstStyle/>
+    <a:p>
+      <a:pPr>
+        <a:defRPr/>
+      </a:pPr>
+      <a:endParaRPr lang="en-US"/>
+    </a:p>
+  </c:txPr>
+  <c:externalData r:id="rId3">
+    <c:autoUpdate val="0"/>
+  </c:externalData>
+</c:chartSpace>
+</file>
+
+<file path=word/charts/chart3.xml><?xml version="1.0" encoding="utf-8"?>
+<c:chartSpace xmlns:c="http://schemas.openxmlformats.org/drawingml/2006/chart" xmlns:a="http://schemas.openxmlformats.org/drawingml/2006/main" xmlns:r="http://schemas.openxmlformats.org/officeDocument/2006/relationships" xmlns:c16r2="http://schemas.microsoft.com/office/drawing/2015/06/chart">
+  <c:date1904 val="0"/>
+  <c:lang val="en-US"/>
+  <c:roundedCorners val="0"/>
+  <mc:AlternateContent xmlns:mc="http://schemas.openxmlformats.org/markup-compatibility/2006">
+    <mc:Choice xmlns:c14="http://schemas.microsoft.com/office/drawing/2007/8/2/chart" Requires="c14">
+      <c14:style val="102"/>
+    </mc:Choice>
+    <mc:Fallback>
+      <c:style val="2"/>
+    </mc:Fallback>
+  </mc:AlternateContent>
+  <c:chart>
+    <c:title>
+      <c:tx>
+        <c:rich>
+          <a:bodyPr rot="0" spcFirstLastPara="1" vertOverflow="ellipsis" vert="horz" wrap="square" anchor="ctr" anchorCtr="1"/>
+          <a:lstStyle/>
+          <a:p>
+            <a:pPr>
+              <a:defRPr sz="1400" b="1" i="0" u="none" strike="noStrike" kern="1200" cap="none" baseline="0">
+                <a:solidFill>
+                  <a:schemeClr val="lt1">
+                    <a:lumMod val="85000"/>
+                  </a:schemeClr>
+                </a:solidFill>
+                <a:latin typeface="+mn-lt"/>
+                <a:ea typeface="+mn-ea"/>
+                <a:cs typeface="+mn-cs"/>
+              </a:defRPr>
+            </a:pPr>
+            <a:r>
+              <a:rPr lang="en-US"/>
+              <a:t>Speedup</a:t>
+            </a:r>
+          </a:p>
+        </c:rich>
+      </c:tx>
+      <c:overlay val="0"/>
+      <c:spPr>
+        <a:noFill/>
+        <a:ln>
+          <a:noFill/>
+        </a:ln>
+        <a:effectLst/>
+      </c:spPr>
+      <c:txPr>
+        <a:bodyPr rot="0" spcFirstLastPara="1" vertOverflow="ellipsis" vert="horz" wrap="square" anchor="ctr" anchorCtr="1"/>
+        <a:lstStyle/>
+        <a:p>
+          <a:pPr>
+            <a:defRPr sz="1400" b="1" i="0" u="none" strike="noStrike" kern="1200" cap="none" baseline="0">
+              <a:solidFill>
+                <a:schemeClr val="lt1">
+                  <a:lumMod val="85000"/>
+                </a:schemeClr>
+              </a:solidFill>
+              <a:latin typeface="+mn-lt"/>
+              <a:ea typeface="+mn-ea"/>
+              <a:cs typeface="+mn-cs"/>
+            </a:defRPr>
+          </a:pPr>
+          <a:endParaRPr lang="en-US"/>
+        </a:p>
+      </c:txPr>
+    </c:title>
+    <c:autoTitleDeleted val="0"/>
+    <c:plotArea>
+      <c:layout/>
+      <c:scatterChart>
+        <c:scatterStyle val="lineMarker"/>
+        <c:varyColors val="0"/>
+        <c:ser>
+          <c:idx val="0"/>
+          <c:order val="0"/>
+          <c:tx>
+            <c:strRef>
+              <c:f>Sheet1!$A$1</c:f>
+              <c:strCache>
+                <c:ptCount val="1"/>
+                <c:pt idx="0">
+                  <c:v>Static</c:v>
+                </c:pt>
+              </c:strCache>
+            </c:strRef>
+          </c:tx>
+          <c:spPr>
+            <a:ln w="22225" cap="rnd">
+              <a:solidFill>
+                <a:schemeClr val="accent1"/>
+              </a:solidFill>
+            </a:ln>
+            <a:effectLst>
+              <a:glow rad="139700">
+                <a:schemeClr val="accent1">
+                  <a:satMod val="175000"/>
+                  <a:alpha val="14000"/>
+                </a:schemeClr>
+              </a:glow>
+            </a:effectLst>
+          </c:spPr>
+          <c:marker>
+            <c:symbol val="circle"/>
+            <c:size val="3"/>
+            <c:spPr>
+              <a:solidFill>
+                <a:schemeClr val="accent1">
+                  <a:lumMod val="60000"/>
+                  <a:lumOff val="40000"/>
+                </a:schemeClr>
+              </a:solidFill>
+              <a:ln>
+                <a:noFill/>
+              </a:ln>
+              <a:effectLst>
+                <a:glow rad="63500">
+                  <a:schemeClr val="accent1">
+                    <a:satMod val="175000"/>
+                    <a:alpha val="25000"/>
+                  </a:schemeClr>
+                </a:glow>
+              </a:effectLst>
+            </c:spPr>
+          </c:marker>
+          <c:xVal>
+            <c:numRef>
+              <c:f>Sheet1!$B$3:$G$3</c:f>
+              <c:numCache>
+                <c:formatCode>General</c:formatCode>
+                <c:ptCount val="6"/>
+                <c:pt idx="0">
+                  <c:v>1</c:v>
+                </c:pt>
+                <c:pt idx="1">
+                  <c:v>2</c:v>
+                </c:pt>
+                <c:pt idx="2">
+                  <c:v>4</c:v>
+                </c:pt>
+                <c:pt idx="3">
+                  <c:v>8</c:v>
+                </c:pt>
+                <c:pt idx="4">
+                  <c:v>12</c:v>
+                </c:pt>
+                <c:pt idx="5">
+                  <c:v>16</c:v>
+                </c:pt>
+              </c:numCache>
+            </c:numRef>
+          </c:xVal>
+          <c:yVal>
+            <c:numRef>
+              <c:f>Sheet1!$B$10:$G$10</c:f>
+              <c:numCache>
+                <c:formatCode>General</c:formatCode>
+                <c:ptCount val="6"/>
+                <c:pt idx="0">
+                  <c:v>1</c:v>
+                </c:pt>
+                <c:pt idx="1">
+                  <c:v>1.0954268393333457</c:v>
+                </c:pt>
+                <c:pt idx="2">
+                  <c:v>1.7786874844107599</c:v>
+                </c:pt>
+                <c:pt idx="3">
+                  <c:v>2.6880913685609751</c:v>
+                </c:pt>
+                <c:pt idx="4">
+                  <c:v>4.3005010996684465</c:v>
+                </c:pt>
+                <c:pt idx="5">
+                  <c:v>4.326443614514579</c:v>
+                </c:pt>
+              </c:numCache>
+            </c:numRef>
+          </c:yVal>
+          <c:smooth val="0"/>
+          <c:extLst>
+            <c:ext xmlns:c16="http://schemas.microsoft.com/office/drawing/2014/chart" uri="{C3380CC4-5D6E-409C-BE32-E72D297353CC}">
+              <c16:uniqueId val="{00000000-33E7-40E5-9A64-D16F43AA4743}"/>
+            </c:ext>
+          </c:extLst>
+        </c:ser>
+        <c:ser>
+          <c:idx val="1"/>
+          <c:order val="1"/>
+          <c:tx>
+            <c:strRef>
+              <c:f>Sheet1!$A$14</c:f>
+              <c:strCache>
+                <c:ptCount val="1"/>
+                <c:pt idx="0">
+                  <c:v>Dynamic</c:v>
+                </c:pt>
+              </c:strCache>
+            </c:strRef>
+          </c:tx>
+          <c:spPr>
+            <a:ln w="22225" cap="rnd">
+              <a:solidFill>
+                <a:schemeClr val="accent2"/>
+              </a:solidFill>
+            </a:ln>
+            <a:effectLst>
+              <a:glow rad="139700">
+                <a:schemeClr val="accent2">
+                  <a:satMod val="175000"/>
+                  <a:alpha val="14000"/>
+                </a:schemeClr>
+              </a:glow>
+            </a:effectLst>
+          </c:spPr>
+          <c:marker>
+            <c:symbol val="circle"/>
+            <c:size val="3"/>
+            <c:spPr>
+              <a:solidFill>
+                <a:schemeClr val="accent2">
+                  <a:lumMod val="60000"/>
+                  <a:lumOff val="40000"/>
+                </a:schemeClr>
+              </a:solidFill>
+              <a:ln>
+                <a:noFill/>
+              </a:ln>
+              <a:effectLst>
+                <a:glow rad="63500">
+                  <a:schemeClr val="accent2">
+                    <a:satMod val="175000"/>
+                    <a:alpha val="25000"/>
+                  </a:schemeClr>
+                </a:glow>
+              </a:effectLst>
+            </c:spPr>
+          </c:marker>
+          <c:xVal>
+            <c:numRef>
+              <c:f>Sheet1!$B$16:$G$16</c:f>
+              <c:numCache>
+                <c:formatCode>General</c:formatCode>
+                <c:ptCount val="6"/>
+                <c:pt idx="0">
+                  <c:v>1</c:v>
+                </c:pt>
+                <c:pt idx="1">
+                  <c:v>2</c:v>
+                </c:pt>
+                <c:pt idx="2">
+                  <c:v>4</c:v>
+                </c:pt>
+                <c:pt idx="3">
+                  <c:v>8</c:v>
+                </c:pt>
+                <c:pt idx="4">
+                  <c:v>12</c:v>
+                </c:pt>
+                <c:pt idx="5">
+                  <c:v>16</c:v>
+                </c:pt>
+              </c:numCache>
+            </c:numRef>
+          </c:xVal>
+          <c:yVal>
+            <c:numRef>
+              <c:f>Sheet1!$B$23:$G$23</c:f>
+              <c:numCache>
+                <c:formatCode>General</c:formatCode>
+                <c:ptCount val="6"/>
+                <c:pt idx="0">
+                  <c:v>1</c:v>
+                </c:pt>
+                <c:pt idx="1">
+                  <c:v>0.99653974997080963</c:v>
+                </c:pt>
+                <c:pt idx="2">
+                  <c:v>2.9754117560939903</c:v>
+                </c:pt>
+                <c:pt idx="3">
+                  <c:v>6.6576063255867286</c:v>
+                </c:pt>
+                <c:pt idx="4">
+                  <c:v>10.346953126740132</c:v>
+                </c:pt>
+                <c:pt idx="5">
+                  <c:v>13.733114286076283</c:v>
+                </c:pt>
+              </c:numCache>
+            </c:numRef>
+          </c:yVal>
+          <c:smooth val="0"/>
+          <c:extLst>
+            <c:ext xmlns:c16="http://schemas.microsoft.com/office/drawing/2014/chart" uri="{C3380CC4-5D6E-409C-BE32-E72D297353CC}">
+              <c16:uniqueId val="{00000001-33E7-40E5-9A64-D16F43AA4743}"/>
+            </c:ext>
+          </c:extLst>
+        </c:ser>
+        <c:dLbls>
+          <c:showLegendKey val="0"/>
+          <c:showVal val="0"/>
+          <c:showCatName val="0"/>
+          <c:showSerName val="0"/>
+          <c:showPercent val="0"/>
+          <c:showBubbleSize val="0"/>
+        </c:dLbls>
+        <c:axId val="569412104"/>
+        <c:axId val="569411776"/>
+      </c:scatterChart>
+      <c:valAx>
+        <c:axId val="569412104"/>
+        <c:scaling>
+          <c:orientation val="minMax"/>
+        </c:scaling>
+        <c:delete val="0"/>
+        <c:axPos val="b"/>
+        <c:majorGridlines>
+          <c:spPr>
+            <a:ln w="9525" cap="flat" cmpd="sng" algn="ctr">
+              <a:solidFill>
+                <a:schemeClr val="dk1">
+                  <a:lumMod val="65000"/>
+                  <a:lumOff val="35000"/>
+                  <a:alpha val="75000"/>
+                </a:schemeClr>
+              </a:solidFill>
+              <a:round/>
+            </a:ln>
+            <a:effectLst/>
+          </c:spPr>
+        </c:majorGridlines>
+        <c:numFmt formatCode="General" sourceLinked="1"/>
+        <c:majorTickMark val="none"/>
+        <c:minorTickMark val="none"/>
+        <c:tickLblPos val="nextTo"/>
+        <c:spPr>
+          <a:noFill/>
+          <a:ln w="9525" cap="flat" cmpd="sng" algn="ctr">
+            <a:noFill/>
+            <a:round/>
+          </a:ln>
+          <a:effectLst/>
+        </c:spPr>
+        <c:txPr>
+          <a:bodyPr rot="-60000000" spcFirstLastPara="1" vertOverflow="ellipsis" vert="horz" wrap="square" anchor="ctr" anchorCtr="1"/>
+          <a:lstStyle/>
+          <a:p>
+            <a:pPr>
+              <a:defRPr sz="900" b="0" i="0" u="none" strike="noStrike" kern="1200" baseline="0">
+                <a:solidFill>
+                  <a:schemeClr val="lt1">
+                    <a:lumMod val="75000"/>
+                  </a:schemeClr>
+                </a:solidFill>
+                <a:latin typeface="+mn-lt"/>
+                <a:ea typeface="+mn-ea"/>
+                <a:cs typeface="+mn-cs"/>
+              </a:defRPr>
+            </a:pPr>
+            <a:endParaRPr lang="en-US"/>
+          </a:p>
+        </c:txPr>
+        <c:crossAx val="569411776"/>
+        <c:crosses val="autoZero"/>
+        <c:crossBetween val="midCat"/>
+      </c:valAx>
+      <c:valAx>
+        <c:axId val="569411776"/>
+        <c:scaling>
+          <c:orientation val="minMax"/>
+        </c:scaling>
+        <c:delete val="0"/>
+        <c:axPos val="l"/>
+        <c:majorGridlines>
+          <c:spPr>
+            <a:ln w="9525" cap="flat" cmpd="sng" algn="ctr">
+              <a:solidFill>
+                <a:schemeClr val="dk1">
+                  <a:lumMod val="65000"/>
+                  <a:lumOff val="35000"/>
+                  <a:alpha val="75000"/>
+                </a:schemeClr>
+              </a:solidFill>
+              <a:round/>
+            </a:ln>
+            <a:effectLst/>
+          </c:spPr>
+        </c:majorGridlines>
+        <c:numFmt formatCode="General" sourceLinked="1"/>
+        <c:majorTickMark val="none"/>
+        <c:minorTickMark val="none"/>
+        <c:tickLblPos val="nextTo"/>
+        <c:spPr>
+          <a:noFill/>
+          <a:ln w="9525" cap="flat" cmpd="sng" algn="ctr">
+            <a:solidFill>
+              <a:schemeClr val="lt1">
+                <a:lumMod val="50000"/>
+              </a:schemeClr>
+            </a:solidFill>
+            <a:round/>
+          </a:ln>
+          <a:effectLst/>
+        </c:spPr>
+        <c:txPr>
+          <a:bodyPr rot="-60000000" spcFirstLastPara="1" vertOverflow="ellipsis" vert="horz" wrap="square" anchor="ctr" anchorCtr="1"/>
+          <a:lstStyle/>
+          <a:p>
+            <a:pPr>
+              <a:defRPr sz="900" b="0" i="0" u="none" strike="noStrike" kern="1200" baseline="0">
+                <a:solidFill>
+                  <a:schemeClr val="lt1">
+                    <a:lumMod val="75000"/>
+                  </a:schemeClr>
+                </a:solidFill>
+                <a:latin typeface="+mn-lt"/>
+                <a:ea typeface="+mn-ea"/>
+                <a:cs typeface="+mn-cs"/>
+              </a:defRPr>
+            </a:pPr>
+            <a:endParaRPr lang="en-US"/>
+          </a:p>
+        </c:txPr>
+        <c:crossAx val="569412104"/>
+        <c:crosses val="autoZero"/>
+        <c:crossBetween val="midCat"/>
+      </c:valAx>
+      <c:spPr>
+        <a:noFill/>
+        <a:ln>
+          <a:noFill/>
+        </a:ln>
+        <a:effectLst/>
+      </c:spPr>
+    </c:plotArea>
+    <c:plotVisOnly val="1"/>
+    <c:dispBlanksAs val="gap"/>
+    <c:showDLblsOverMax val="0"/>
+  </c:chart>
+  <c:spPr>
+    <a:solidFill>
+      <a:schemeClr val="dk1">
+        <a:lumMod val="75000"/>
+        <a:lumOff val="25000"/>
+      </a:schemeClr>
+    </a:solidFill>
+    <a:ln w="9525" cap="flat" cmpd="sng" algn="ctr">
+      <a:solidFill>
+        <a:schemeClr val="dk1">
+          <a:lumMod val="15000"/>
+          <a:lumOff val="85000"/>
+        </a:schemeClr>
+      </a:solidFill>
+      <a:round/>
+    </a:ln>
+    <a:effectLst/>
+  </c:spPr>
+  <c:txPr>
+    <a:bodyPr/>
+    <a:lstStyle/>
+    <a:p>
+      <a:pPr>
+        <a:defRPr/>
+      </a:pPr>
+      <a:endParaRPr lang="en-US"/>
+    </a:p>
+  </c:txPr>
+  <c:externalData r:id="rId3">
+    <c:autoUpdate val="0"/>
+  </c:externalData>
+</c:chartSpace>
+</file>
+
+<file path=word/charts/colors1.xml><?xml version="1.0" encoding="utf-8"?>
+<cs:colorStyle xmlns:cs="http://schemas.microsoft.com/office/drawing/2012/chartStyle" xmlns:a="http://schemas.openxmlformats.org/drawingml/2006/main" meth="cycle" id="10">
+  <a:schemeClr val="accent1"/>
+  <a:schemeClr val="accent2"/>
+  <a:schemeClr val="accent3"/>
+  <a:schemeClr val="accent4"/>
+  <a:schemeClr val="accent5"/>
+  <a:schemeClr val="accent6"/>
+  <cs:variation/>
+  <cs:variation>
+    <a:lumMod val="60000"/>
+  </cs:variation>
+  <cs:variation>
+    <a:lumMod val="80000"/>
+    <a:lumOff val="20000"/>
+  </cs:variation>
+  <cs:variation>
+    <a:lumMod val="80000"/>
+  </cs:variation>
+  <cs:variation>
+    <a:lumMod val="60000"/>
+    <a:lumOff val="40000"/>
+  </cs:variation>
+  <cs:variation>
+    <a:lumMod val="50000"/>
+  </cs:variation>
+  <cs:variation>
+    <a:lumMod val="70000"/>
+    <a:lumOff val="30000"/>
+  </cs:variation>
+  <cs:variation>
+    <a:lumMod val="70000"/>
+  </cs:variation>
+  <cs:variation>
+    <a:lumMod val="50000"/>
+    <a:lumOff val="50000"/>
+  </cs:variation>
+</cs:colorStyle>
+</file>
+
+<file path=word/charts/colors2.xml><?xml version="1.0" encoding="utf-8"?>
+<cs:colorStyle xmlns:cs="http://schemas.microsoft.com/office/drawing/2012/chartStyle" xmlns:a="http://schemas.openxmlformats.org/drawingml/2006/main" meth="cycle" id="10">
+  <a:schemeClr val="accent1"/>
+  <a:schemeClr val="accent2"/>
+  <a:schemeClr val="accent3"/>
+  <a:schemeClr val="accent4"/>
+  <a:schemeClr val="accent5"/>
+  <a:schemeClr val="accent6"/>
+  <cs:variation/>
+  <cs:variation>
+    <a:lumMod val="60000"/>
+  </cs:variation>
+  <cs:variation>
+    <a:lumMod val="80000"/>
+    <a:lumOff val="20000"/>
+  </cs:variation>
+  <cs:variation>
+    <a:lumMod val="80000"/>
+  </cs:variation>
+  <cs:variation>
+    <a:lumMod val="60000"/>
+    <a:lumOff val="40000"/>
+  </cs:variation>
+  <cs:variation>
+    <a:lumMod val="50000"/>
+  </cs:variation>
+  <cs:variation>
+    <a:lumMod val="70000"/>
+    <a:lumOff val="30000"/>
+  </cs:variation>
+  <cs:variation>
+    <a:lumMod val="70000"/>
+  </cs:variation>
+  <cs:variation>
+    <a:lumMod val="50000"/>
+    <a:lumOff val="50000"/>
+  </cs:variation>
+</cs:colorStyle>
+</file>
+
+<file path=word/charts/colors3.xml><?xml version="1.0" encoding="utf-8"?>
+<cs:colorStyle xmlns:cs="http://schemas.microsoft.com/office/drawing/2012/chartStyle" xmlns:a="http://schemas.openxmlformats.org/drawingml/2006/main" meth="cycle" id="10">
+  <a:schemeClr val="accent1"/>
+  <a:schemeClr val="accent2"/>
+  <a:schemeClr val="accent3"/>
+  <a:schemeClr val="accent4"/>
+  <a:schemeClr val="accent5"/>
+  <a:schemeClr val="accent6"/>
+  <cs:variation/>
+  <cs:variation>
+    <a:lumMod val="60000"/>
+  </cs:variation>
+  <cs:variation>
+    <a:lumMod val="80000"/>
+    <a:lumOff val="20000"/>
+  </cs:variation>
+  <cs:variation>
+    <a:lumMod val="80000"/>
+  </cs:variation>
+  <cs:variation>
+    <a:lumMod val="60000"/>
+    <a:lumOff val="40000"/>
+  </cs:variation>
+  <cs:variation>
+    <a:lumMod val="50000"/>
+  </cs:variation>
+  <cs:variation>
+    <a:lumMod val="70000"/>
+    <a:lumOff val="30000"/>
+  </cs:variation>
+  <cs:variation>
+    <a:lumMod val="70000"/>
+  </cs:variation>
+  <cs:variation>
+    <a:lumMod val="50000"/>
+    <a:lumOff val="50000"/>
+  </cs:variation>
+</cs:colorStyle>
+</file>
+
+<file path=word/charts/style1.xml><?xml version="1.0" encoding="utf-8"?>
+<cs:chartStyle xmlns:cs="http://schemas.microsoft.com/office/drawing/2012/chartStyle" xmlns:a="http://schemas.openxmlformats.org/drawingml/2006/main" id="245">
+  <cs:axisTitle>
+    <cs:lnRef idx="0"/>
+    <cs:fillRef idx="0"/>
+    <cs:effectRef idx="0"/>
+    <cs:fontRef idx="minor">
+      <a:schemeClr val="lt1">
+        <a:lumMod val="75000"/>
+      </a:schemeClr>
+    </cs:fontRef>
+    <cs:defRPr sz="900" b="1" kern="1200"/>
+  </cs:axisTitle>
+  <cs:categoryAxis>
+    <cs:lnRef idx="0"/>
+    <cs:fillRef idx="0"/>
+    <cs:effectRef idx="0"/>
+    <cs:fontRef idx="minor">
+      <a:schemeClr val="lt1">
+        <a:lumMod val="75000"/>
+      </a:schemeClr>
+    </cs:fontRef>
+    <cs:defRPr sz="900" kern="1200"/>
+  </cs:categoryAxis>
+  <cs:chartArea>
+    <cs:lnRef idx="0"/>
+    <cs:fillRef idx="0"/>
+    <cs:effectRef idx="0"/>
+    <cs:fontRef idx="minor">
+      <a:schemeClr val="dk1"/>
+    </cs:fontRef>
+    <cs:spPr>
+      <a:solidFill>
+        <a:schemeClr val="dk1">
+          <a:lumMod val="75000"/>
+          <a:lumOff val="25000"/>
+        </a:schemeClr>
+      </a:solidFill>
+      <a:ln w="9525" cap="flat" cmpd="sng" algn="ctr">
+        <a:solidFill>
+          <a:schemeClr val="dk1">
+            <a:lumMod val="15000"/>
+            <a:lumOff val="85000"/>
+          </a:schemeClr>
+        </a:solidFill>
+        <a:round/>
+      </a:ln>
+    </cs:spPr>
+    <cs:defRPr sz="900" kern="1200"/>
+  </cs:chartArea>
+  <cs:dataLabel>
+    <cs:lnRef idx="0"/>
+    <cs:fillRef idx="0"/>
+    <cs:effectRef idx="0"/>
+    <cs:fontRef idx="minor">
+      <a:schemeClr val="lt1">
+        <a:lumMod val="75000"/>
+      </a:schemeClr>
+    </cs:fontRef>
+    <cs:defRPr sz="900" kern="1200"/>
+  </cs:dataLabel>
+  <cs:dataLabelCallout>
+    <cs:lnRef idx="0"/>
+    <cs:fillRef idx="0"/>
+    <cs:effectRef idx="0"/>
+    <cs:fontRef idx="minor">
+      <a:schemeClr val="lt1">
+        <a:lumMod val="15000"/>
+        <a:lumOff val="85000"/>
+      </a:schemeClr>
+    </cs:fontRef>
+    <cs:spPr>
+      <a:solidFill>
+        <a:schemeClr val="dk1">
+          <a:lumMod val="65000"/>
+          <a:lumOff val="35000"/>
+        </a:schemeClr>
+      </a:solidFill>
+    </cs:spPr>
+    <cs:defRPr sz="900" kern="1200"/>
+    <cs:bodyPr rot="0" spcFirstLastPara="1" vertOverflow="clip" horzOverflow="clip" vert="horz" wrap="square" lIns="36576" tIns="18288" rIns="36576" bIns="18288" anchor="ctr" anchorCtr="1">
+      <a:spAutoFit/>
+    </cs:bodyPr>
+  </cs:dataLabelCallout>
+  <cs:dataPoint>
+    <cs:lnRef idx="0">
+      <cs:styleClr val="auto"/>
+    </cs:lnRef>
+    <cs:fillRef idx="0"/>
+    <cs:effectRef idx="0">
+      <cs:styleClr val="auto"/>
+    </cs:effectRef>
+    <cs:fontRef idx="minor">
+      <a:schemeClr val="dk1"/>
+    </cs:fontRef>
+    <cs:spPr>
+      <a:ln w="9525" cap="flat" cmpd="sng" algn="ctr">
+        <a:solidFill>
+          <a:schemeClr val="phClr"/>
+        </a:solidFill>
+        <a:miter lim="800000"/>
+      </a:ln>
+      <a:effectLst>
+        <a:glow rad="63500">
+          <a:schemeClr val="phClr">
+            <a:satMod val="175000"/>
+            <a:alpha val="25000"/>
+          </a:schemeClr>
+        </a:glow>
+      </a:effectLst>
+    </cs:spPr>
+  </cs:dataPoint>
+  <cs:dataPoint3D>
+    <cs:lnRef idx="0">
+      <cs:styleClr val="auto"/>
+    </cs:lnRef>
+    <cs:fillRef idx="0">
+      <cs:styleClr val="auto"/>
+    </cs:fillRef>
+    <cs:effectRef idx="0">
+      <cs:styleClr val="auto"/>
+    </cs:effectRef>
+    <cs:fontRef idx="minor">
+      <a:schemeClr val="dk1"/>
+    </cs:fontRef>
+    <cs:spPr>
+      <a:ln w="9525" cap="flat" cmpd="sng" algn="ctr">
+        <a:solidFill>
+          <a:schemeClr val="phClr"/>
+        </a:solidFill>
+        <a:miter lim="800000"/>
+      </a:ln>
+      <a:effectLst>
+        <a:glow rad="63500">
+          <a:schemeClr val="phClr">
+            <a:satMod val="175000"/>
+            <a:alpha val="25000"/>
+          </a:schemeClr>
+        </a:glow>
+      </a:effectLst>
+    </cs:spPr>
+  </cs:dataPoint3D>
+  <cs:dataPointLine>
+    <cs:lnRef idx="0">
+      <cs:styleClr val="auto"/>
+    </cs:lnRef>
+    <cs:fillRef idx="0">
+      <cs:styleClr val="auto"/>
+    </cs:fillRef>
+    <cs:effectRef idx="0">
+      <cs:styleClr val="auto"/>
+    </cs:effectRef>
+    <cs:fontRef idx="minor">
+      <a:schemeClr val="dk1"/>
+    </cs:fontRef>
+    <cs:spPr>
+      <a:ln w="22225" cap="rnd">
+        <a:solidFill>
+          <a:schemeClr val="phClr"/>
+        </a:solidFill>
+      </a:ln>
+      <a:effectLst>
+        <a:glow rad="139700">
+          <a:schemeClr val="phClr">
+            <a:satMod val="175000"/>
+            <a:alpha val="14000"/>
+          </a:schemeClr>
+        </a:glow>
+      </a:effectLst>
+    </cs:spPr>
+  </cs:dataPointLine>
+  <cs:dataPointMarker>
+    <cs:lnRef idx="0">
+      <cs:styleClr val="auto"/>
+    </cs:lnRef>
+    <cs:fillRef idx="0">
+      <cs:styleClr val="auto"/>
+    </cs:fillRef>
+    <cs:effectRef idx="0">
+      <cs:styleClr val="auto"/>
+    </cs:effectRef>
+    <cs:fontRef idx="minor">
+      <a:schemeClr val="dk1"/>
+    </cs:fontRef>
+    <cs:spPr>
+      <a:solidFill>
+        <a:schemeClr val="phClr">
+          <a:lumMod val="60000"/>
+          <a:lumOff val="40000"/>
+        </a:schemeClr>
+      </a:solidFill>
+      <a:effectLst>
+        <a:glow rad="63500">
+          <a:schemeClr val="phClr">
+            <a:satMod val="175000"/>
+            <a:alpha val="25000"/>
+          </a:schemeClr>
+        </a:glow>
+      </a:effectLst>
+    </cs:spPr>
+  </cs:dataPointMarker>
+  <cs:dataPointMarkerLayout symbol="circle" size="3"/>
+  <cs:dataPointWireframe>
+    <cs:lnRef idx="0">
+      <cs:styleClr val="auto"/>
+    </cs:lnRef>
+    <cs:fillRef idx="0"/>
+    <cs:effectRef idx="0"/>
+    <cs:fontRef idx="minor">
+      <a:schemeClr val="dk1"/>
+    </cs:fontRef>
+    <cs:spPr>
+      <a:ln w="9525" cap="rnd">
+        <a:solidFill>
+          <a:schemeClr val="phClr"/>
+        </a:solidFill>
+        <a:round/>
+      </a:ln>
+    </cs:spPr>
+  </cs:dataPointWireframe>
+  <cs:dataTable>
+    <cs:lnRef idx="0"/>
+    <cs:fillRef idx="0"/>
+    <cs:effectRef idx="0"/>
+    <cs:fontRef idx="minor">
+      <a:schemeClr val="lt1">
+        <a:lumMod val="75000"/>
+      </a:schemeClr>
+    </cs:fontRef>
+    <cs:spPr>
+      <a:ln w="9525">
+        <a:solidFill>
+          <a:schemeClr val="dk1">
+            <a:lumMod val="50000"/>
+            <a:lumOff val="50000"/>
+          </a:schemeClr>
+        </a:solidFill>
+      </a:ln>
+    </cs:spPr>
+    <cs:defRPr sz="900" kern="1200"/>
+  </cs:dataTable>
+  <cs:downBar>
+    <cs:lnRef idx="0"/>
+    <cs:fillRef idx="0"/>
+    <cs:effectRef idx="0"/>
+    <cs:fontRef idx="minor">
+      <a:schemeClr val="lt1"/>
+    </cs:fontRef>
+    <cs:spPr>
+      <a:solidFill>
+        <a:schemeClr val="dk1">
+          <a:lumMod val="50000"/>
+          <a:lumOff val="50000"/>
+        </a:schemeClr>
+      </a:solidFill>
+      <a:ln w="9525">
+        <a:solidFill>
+          <a:schemeClr val="dk1">
+            <a:lumMod val="75000"/>
+          </a:schemeClr>
+        </a:solidFill>
+        <a:round/>
+      </a:ln>
+    </cs:spPr>
+  </cs:downBar>
+  <cs:dropLine>
+    <cs:lnRef idx="0"/>
+    <cs:fillRef idx="0"/>
+    <cs:effectRef idx="0"/>
+    <cs:fontRef idx="minor">
+      <a:schemeClr val="dk1"/>
+    </cs:fontRef>
+    <cs:spPr>
+      <a:ln w="9525">
+        <a:solidFill>
+          <a:schemeClr val="lt1">
+            <a:lumMod val="50000"/>
+          </a:schemeClr>
+        </a:solidFill>
+        <a:round/>
+      </a:ln>
+    </cs:spPr>
+  </cs:dropLine>
+  <cs:errorBar>
+    <cs:lnRef idx="0"/>
+    <cs:fillRef idx="0"/>
+    <cs:effectRef idx="0"/>
+    <cs:fontRef idx="minor">
+      <a:schemeClr val="dk1"/>
+    </cs:fontRef>
+    <cs:spPr>
+      <a:ln w="9525">
+        <a:solidFill>
+          <a:schemeClr val="lt1">
+            <a:lumMod val="50000"/>
+          </a:schemeClr>
+        </a:solidFill>
+        <a:round/>
+      </a:ln>
+    </cs:spPr>
+  </cs:errorBar>
+  <cs:floor>
+    <cs:lnRef idx="0"/>
+    <cs:fillRef idx="0"/>
+    <cs:effectRef idx="0"/>
+    <cs:fontRef idx="minor">
+      <a:schemeClr val="dk1"/>
+    </cs:fontRef>
+  </cs:floor>
+  <cs:gridlineMajor>
+    <cs:lnRef idx="0"/>
+    <cs:fillRef idx="0"/>
+    <cs:effectRef idx="0"/>
+    <cs:fontRef idx="minor">
+      <a:schemeClr val="tx1"/>
+    </cs:fontRef>
+    <cs:spPr>
+      <a:ln w="9525" cap="flat" cmpd="sng" algn="ctr">
+        <a:solidFill>
+          <a:schemeClr val="dk1">
+            <a:lumMod val="65000"/>
+            <a:lumOff val="35000"/>
+            <a:alpha val="75000"/>
+          </a:schemeClr>
+        </a:solidFill>
+        <a:round/>
+      </a:ln>
+    </cs:spPr>
+  </cs:gridlineMajor>
+  <cs:gridlineMinor>
+    <cs:lnRef idx="0"/>
+    <cs:fillRef idx="0"/>
+    <cs:effectRef idx="0"/>
+    <cs:fontRef idx="minor">
+      <a:schemeClr val="tx1"/>
+    </cs:fontRef>
+    <cs:spPr>
+      <a:ln w="9525" cap="flat" cmpd="sng" algn="ctr">
+        <a:solidFill>
+          <a:schemeClr val="dk1">
+            <a:lumMod val="65000"/>
+            <a:lumOff val="35000"/>
+            <a:alpha val="25000"/>
+          </a:schemeClr>
+        </a:solidFill>
+        <a:round/>
+      </a:ln>
+    </cs:spPr>
+  </cs:gridlineMinor>
+  <cs:hiLoLine>
+    <cs:lnRef idx="0"/>
+    <cs:fillRef idx="0"/>
+    <cs:effectRef idx="0"/>
+    <cs:fontRef idx="minor">
+      <a:schemeClr val="dk1"/>
+    </cs:fontRef>
+    <cs:spPr>
+      <a:ln w="9525">
+        <a:solidFill>
+          <a:schemeClr val="lt1">
+            <a:lumMod val="50000"/>
+          </a:schemeClr>
+        </a:solidFill>
+        <a:round/>
+      </a:ln>
+    </cs:spPr>
+  </cs:hiLoLine>
+  <cs:leaderLine>
+    <cs:lnRef idx="0"/>
+    <cs:fillRef idx="0"/>
+    <cs:effectRef idx="0"/>
+    <cs:fontRef idx="minor">
+      <a:schemeClr val="dk1"/>
+    </cs:fontRef>
+    <cs:spPr>
+      <a:ln w="9525">
+        <a:solidFill>
+          <a:schemeClr val="lt1">
+            <a:lumMod val="50000"/>
+          </a:schemeClr>
+        </a:solidFill>
+        <a:round/>
+      </a:ln>
+    </cs:spPr>
+  </cs:leaderLine>
+  <cs:legend>
+    <cs:lnRef idx="0"/>
+    <cs:fillRef idx="0"/>
+    <cs:effectRef idx="0"/>
+    <cs:fontRef idx="minor">
+      <a:schemeClr val="lt1">
+        <a:lumMod val="75000"/>
+      </a:schemeClr>
+    </cs:fontRef>
+    <cs:defRPr sz="900" kern="1200"/>
+  </cs:legend>
+  <cs:plotArea>
+    <cs:lnRef idx="0"/>
+    <cs:fillRef idx="0"/>
+    <cs:effectRef idx="0"/>
+    <cs:fontRef idx="minor">
+      <a:schemeClr val="dk1"/>
+    </cs:fontRef>
+  </cs:plotArea>
+  <cs:plotArea3D>
+    <cs:lnRef idx="0"/>
+    <cs:fillRef idx="0"/>
+    <cs:effectRef idx="0"/>
+    <cs:fontRef idx="minor">
+      <a:schemeClr val="dk1"/>
+    </cs:fontRef>
+  </cs:plotArea3D>
+  <cs:seriesAxis>
+    <cs:lnRef idx="0"/>
+    <cs:fillRef idx="0"/>
+    <cs:effectRef idx="0"/>
+    <cs:fontRef idx="minor">
+      <a:schemeClr val="lt1">
+        <a:lumMod val="75000"/>
+      </a:schemeClr>
+    </cs:fontRef>
+    <cs:defRPr sz="900" kern="1200"/>
+  </cs:seriesAxis>
+  <cs:seriesLine>
+    <cs:lnRef idx="0"/>
+    <cs:fillRef idx="0"/>
+    <cs:effectRef idx="0"/>
+    <cs:fontRef idx="minor">
+      <a:schemeClr val="dk1"/>
+    </cs:fontRef>
+    <cs:spPr>
+      <a:ln w="9525">
+        <a:solidFill>
+          <a:schemeClr val="lt1">
+            <a:lumMod val="50000"/>
+          </a:schemeClr>
+        </a:solidFill>
+        <a:round/>
+      </a:ln>
+    </cs:spPr>
+  </cs:seriesLine>
+  <cs:title>
+    <cs:lnRef idx="0"/>
+    <cs:fillRef idx="0"/>
+    <cs:effectRef idx="0"/>
+    <cs:fontRef idx="minor">
+      <a:schemeClr val="lt1">
+        <a:lumMod val="85000"/>
+      </a:schemeClr>
+    </cs:fontRef>
+    <cs:defRPr sz="1400" b="1" kern="1200" cap="none" baseline="0"/>
+  </cs:title>
+  <cs:trendline>
+    <cs:lnRef idx="0">
+      <cs:styleClr val="auto"/>
+    </cs:lnRef>
+    <cs:fillRef idx="0"/>
+    <cs:effectRef idx="0"/>
+    <cs:fontRef idx="minor">
+      <a:schemeClr val="lt1"/>
+    </cs:fontRef>
+    <cs:spPr>
+      <a:ln w="25400" cap="rnd">
+        <a:solidFill>
+          <a:schemeClr val="phClr">
+            <a:alpha val="50000"/>
+          </a:schemeClr>
+        </a:solidFill>
+      </a:ln>
+    </cs:spPr>
+  </cs:trendline>
+  <cs:trendlineLabel>
+    <cs:lnRef idx="0"/>
+    <cs:fillRef idx="0"/>
+    <cs:effectRef idx="0"/>
+    <cs:fontRef idx="minor">
+      <a:schemeClr val="lt1">
+        <a:lumMod val="75000"/>
+      </a:schemeClr>
+    </cs:fontRef>
+    <cs:defRPr sz="900" kern="1200"/>
+  </cs:trendlineLabel>
+  <cs:upBar>
+    <cs:lnRef idx="0"/>
+    <cs:fillRef idx="0"/>
+    <cs:effectRef idx="0"/>
+    <cs:fontRef idx="minor">
+      <a:schemeClr val="dk1"/>
+    </cs:fontRef>
+    <cs:spPr>
+      <a:solidFill>
+        <a:schemeClr val="lt1">
+          <a:lumMod val="85000"/>
+        </a:schemeClr>
+      </a:solidFill>
+      <a:ln w="9525">
+        <a:solidFill>
+          <a:schemeClr val="dk1">
+            <a:lumMod val="50000"/>
+          </a:schemeClr>
+        </a:solidFill>
+        <a:round/>
+      </a:ln>
+    </cs:spPr>
+  </cs:upBar>
+  <cs:valueAxis>
+    <cs:lnRef idx="0"/>
+    <cs:fillRef idx="0"/>
+    <cs:effectRef idx="0"/>
+    <cs:fontRef idx="minor">
+      <a:schemeClr val="lt1">
+        <a:lumMod val="75000"/>
+      </a:schemeClr>
+    </cs:fontRef>
+    <cs:spPr>
+      <a:ln w="9525" cap="flat" cmpd="sng" algn="ctr">
+        <a:solidFill>
+          <a:schemeClr val="lt1">
+            <a:lumMod val="50000"/>
+          </a:schemeClr>
+        </a:solidFill>
+        <a:round/>
+      </a:ln>
+    </cs:spPr>
+    <cs:defRPr sz="900" kern="1200"/>
+    <cs:bodyPr/>
+  </cs:valueAxis>
+  <cs:wall>
+    <cs:lnRef idx="0"/>
+    <cs:fillRef idx="0"/>
+    <cs:effectRef idx="0"/>
+    <cs:fontRef idx="minor">
+      <a:schemeClr val="dk1"/>
+    </cs:fontRef>
+  </cs:wall>
+</cs:chartStyle>
+</file>
+
+<file path=word/charts/style2.xml><?xml version="1.0" encoding="utf-8"?>
+<cs:chartStyle xmlns:cs="http://schemas.microsoft.com/office/drawing/2012/chartStyle" xmlns:a="http://schemas.openxmlformats.org/drawingml/2006/main" id="245">
+  <cs:axisTitle>
+    <cs:lnRef idx="0"/>
+    <cs:fillRef idx="0"/>
+    <cs:effectRef idx="0"/>
+    <cs:fontRef idx="minor">
+      <a:schemeClr val="lt1">
+        <a:lumMod val="75000"/>
+      </a:schemeClr>
+    </cs:fontRef>
+    <cs:defRPr sz="900" b="1" kern="1200"/>
+  </cs:axisTitle>
+  <cs:categoryAxis>
+    <cs:lnRef idx="0"/>
+    <cs:fillRef idx="0"/>
+    <cs:effectRef idx="0"/>
+    <cs:fontRef idx="minor">
+      <a:schemeClr val="lt1">
+        <a:lumMod val="75000"/>
+      </a:schemeClr>
+    </cs:fontRef>
+    <cs:defRPr sz="900" kern="1200"/>
+  </cs:categoryAxis>
+  <cs:chartArea>
+    <cs:lnRef idx="0"/>
+    <cs:fillRef idx="0"/>
+    <cs:effectRef idx="0"/>
+    <cs:fontRef idx="minor">
+      <a:schemeClr val="dk1"/>
+    </cs:fontRef>
+    <cs:spPr>
+      <a:solidFill>
+        <a:schemeClr val="dk1">
+          <a:lumMod val="75000"/>
+          <a:lumOff val="25000"/>
+        </a:schemeClr>
+      </a:solidFill>
+      <a:ln w="9525" cap="flat" cmpd="sng" algn="ctr">
+        <a:solidFill>
+          <a:schemeClr val="dk1">
+            <a:lumMod val="15000"/>
+            <a:lumOff val="85000"/>
+          </a:schemeClr>
+        </a:solidFill>
+        <a:round/>
+      </a:ln>
+    </cs:spPr>
+    <cs:defRPr sz="900" kern="1200"/>
+  </cs:chartArea>
+  <cs:dataLabel>
+    <cs:lnRef idx="0"/>
+    <cs:fillRef idx="0"/>
+    <cs:effectRef idx="0"/>
+    <cs:fontRef idx="minor">
+      <a:schemeClr val="lt1">
+        <a:lumMod val="75000"/>
+      </a:schemeClr>
+    </cs:fontRef>
+    <cs:defRPr sz="900" kern="1200"/>
+  </cs:dataLabel>
+  <cs:dataLabelCallout>
+    <cs:lnRef idx="0"/>
+    <cs:fillRef idx="0"/>
+    <cs:effectRef idx="0"/>
+    <cs:fontRef idx="minor">
+      <a:schemeClr val="lt1">
+        <a:lumMod val="15000"/>
+        <a:lumOff val="85000"/>
+      </a:schemeClr>
+    </cs:fontRef>
+    <cs:spPr>
+      <a:solidFill>
+        <a:schemeClr val="dk1">
+          <a:lumMod val="65000"/>
+          <a:lumOff val="35000"/>
+        </a:schemeClr>
+      </a:solidFill>
+    </cs:spPr>
+    <cs:defRPr sz="900" kern="1200"/>
+    <cs:bodyPr rot="0" spcFirstLastPara="1" vertOverflow="clip" horzOverflow="clip" vert="horz" wrap="square" lIns="36576" tIns="18288" rIns="36576" bIns="18288" anchor="ctr" anchorCtr="1">
+      <a:spAutoFit/>
+    </cs:bodyPr>
+  </cs:dataLabelCallout>
+  <cs:dataPoint>
+    <cs:lnRef idx="0">
+      <cs:styleClr val="auto"/>
+    </cs:lnRef>
+    <cs:fillRef idx="0"/>
+    <cs:effectRef idx="0">
+      <cs:styleClr val="auto"/>
+    </cs:effectRef>
+    <cs:fontRef idx="minor">
+      <a:schemeClr val="dk1"/>
+    </cs:fontRef>
+    <cs:spPr>
+      <a:ln w="9525" cap="flat" cmpd="sng" algn="ctr">
+        <a:solidFill>
+          <a:schemeClr val="phClr"/>
+        </a:solidFill>
+        <a:miter lim="800000"/>
+      </a:ln>
+      <a:effectLst>
+        <a:glow rad="63500">
+          <a:schemeClr val="phClr">
+            <a:satMod val="175000"/>
+            <a:alpha val="25000"/>
+          </a:schemeClr>
+        </a:glow>
+      </a:effectLst>
+    </cs:spPr>
+  </cs:dataPoint>
+  <cs:dataPoint3D>
+    <cs:lnRef idx="0">
+      <cs:styleClr val="auto"/>
+    </cs:lnRef>
+    <cs:fillRef idx="0">
+      <cs:styleClr val="auto"/>
+    </cs:fillRef>
+    <cs:effectRef idx="0">
+      <cs:styleClr val="auto"/>
+    </cs:effectRef>
+    <cs:fontRef idx="minor">
+      <a:schemeClr val="dk1"/>
+    </cs:fontRef>
+    <cs:spPr>
+      <a:ln w="9525" cap="flat" cmpd="sng" algn="ctr">
+        <a:solidFill>
+          <a:schemeClr val="phClr"/>
+        </a:solidFill>
+        <a:miter lim="800000"/>
+      </a:ln>
+      <a:effectLst>
+        <a:glow rad="63500">
+          <a:schemeClr val="phClr">
+            <a:satMod val="175000"/>
+            <a:alpha val="25000"/>
+          </a:schemeClr>
+        </a:glow>
+      </a:effectLst>
+    </cs:spPr>
+  </cs:dataPoint3D>
+  <cs:dataPointLine>
+    <cs:lnRef idx="0">
+      <cs:styleClr val="auto"/>
+    </cs:lnRef>
+    <cs:fillRef idx="0">
+      <cs:styleClr val="auto"/>
+    </cs:fillRef>
+    <cs:effectRef idx="0">
+      <cs:styleClr val="auto"/>
+    </cs:effectRef>
+    <cs:fontRef idx="minor">
+      <a:schemeClr val="dk1"/>
+    </cs:fontRef>
+    <cs:spPr>
+      <a:ln w="22225" cap="rnd">
+        <a:solidFill>
+          <a:schemeClr val="phClr"/>
+        </a:solidFill>
+      </a:ln>
+      <a:effectLst>
+        <a:glow rad="139700">
+          <a:schemeClr val="phClr">
+            <a:satMod val="175000"/>
+            <a:alpha val="14000"/>
+          </a:schemeClr>
+        </a:glow>
+      </a:effectLst>
+    </cs:spPr>
+  </cs:dataPointLine>
+  <cs:dataPointMarker>
+    <cs:lnRef idx="0">
+      <cs:styleClr val="auto"/>
+    </cs:lnRef>
+    <cs:fillRef idx="0">
+      <cs:styleClr val="auto"/>
+    </cs:fillRef>
+    <cs:effectRef idx="0">
+      <cs:styleClr val="auto"/>
+    </cs:effectRef>
+    <cs:fontRef idx="minor">
+      <a:schemeClr val="dk1"/>
+    </cs:fontRef>
+    <cs:spPr>
+      <a:solidFill>
+        <a:schemeClr val="phClr">
+          <a:lumMod val="60000"/>
+          <a:lumOff val="40000"/>
+        </a:schemeClr>
+      </a:solidFill>
+      <a:effectLst>
+        <a:glow rad="63500">
+          <a:schemeClr val="phClr">
+            <a:satMod val="175000"/>
+            <a:alpha val="25000"/>
+          </a:schemeClr>
+        </a:glow>
+      </a:effectLst>
+    </cs:spPr>
+  </cs:dataPointMarker>
+  <cs:dataPointMarkerLayout symbol="circle" size="3"/>
+  <cs:dataPointWireframe>
+    <cs:lnRef idx="0">
+      <cs:styleClr val="auto"/>
+    </cs:lnRef>
+    <cs:fillRef idx="0"/>
+    <cs:effectRef idx="0"/>
+    <cs:fontRef idx="minor">
+      <a:schemeClr val="dk1"/>
+    </cs:fontRef>
+    <cs:spPr>
+      <a:ln w="9525" cap="rnd">
+        <a:solidFill>
+          <a:schemeClr val="phClr"/>
+        </a:solidFill>
+        <a:round/>
+      </a:ln>
+    </cs:spPr>
+  </cs:dataPointWireframe>
+  <cs:dataTable>
+    <cs:lnRef idx="0"/>
+    <cs:fillRef idx="0"/>
+    <cs:effectRef idx="0"/>
+    <cs:fontRef idx="minor">
+      <a:schemeClr val="lt1">
+        <a:lumMod val="75000"/>
+      </a:schemeClr>
+    </cs:fontRef>
+    <cs:spPr>
+      <a:ln w="9525">
+        <a:solidFill>
+          <a:schemeClr val="dk1">
+            <a:lumMod val="50000"/>
+            <a:lumOff val="50000"/>
+          </a:schemeClr>
+        </a:solidFill>
+      </a:ln>
+    </cs:spPr>
+    <cs:defRPr sz="900" kern="1200"/>
+  </cs:dataTable>
+  <cs:downBar>
+    <cs:lnRef idx="0"/>
+    <cs:fillRef idx="0"/>
+    <cs:effectRef idx="0"/>
+    <cs:fontRef idx="minor">
+      <a:schemeClr val="lt1"/>
+    </cs:fontRef>
+    <cs:spPr>
+      <a:solidFill>
+        <a:schemeClr val="dk1">
+          <a:lumMod val="50000"/>
+          <a:lumOff val="50000"/>
+        </a:schemeClr>
+      </a:solidFill>
+      <a:ln w="9525">
+        <a:solidFill>
+          <a:schemeClr val="dk1">
+            <a:lumMod val="75000"/>
+          </a:schemeClr>
+        </a:solidFill>
+        <a:round/>
+      </a:ln>
+    </cs:spPr>
+  </cs:downBar>
+  <cs:dropLine>
+    <cs:lnRef idx="0"/>
+    <cs:fillRef idx="0"/>
+    <cs:effectRef idx="0"/>
+    <cs:fontRef idx="minor">
+      <a:schemeClr val="dk1"/>
+    </cs:fontRef>
+    <cs:spPr>
+      <a:ln w="9525">
+        <a:solidFill>
+          <a:schemeClr val="lt1">
+            <a:lumMod val="50000"/>
+          </a:schemeClr>
+        </a:solidFill>
+        <a:round/>
+      </a:ln>
+    </cs:spPr>
+  </cs:dropLine>
+  <cs:errorBar>
+    <cs:lnRef idx="0"/>
+    <cs:fillRef idx="0"/>
+    <cs:effectRef idx="0"/>
+    <cs:fontRef idx="minor">
+      <a:schemeClr val="dk1"/>
+    </cs:fontRef>
+    <cs:spPr>
+      <a:ln w="9525">
+        <a:solidFill>
+          <a:schemeClr val="lt1">
+            <a:lumMod val="50000"/>
+          </a:schemeClr>
+        </a:solidFill>
+        <a:round/>
+      </a:ln>
+    </cs:spPr>
+  </cs:errorBar>
+  <cs:floor>
+    <cs:lnRef idx="0"/>
+    <cs:fillRef idx="0"/>
+    <cs:effectRef idx="0"/>
+    <cs:fontRef idx="minor">
+      <a:schemeClr val="dk1"/>
+    </cs:fontRef>
+  </cs:floor>
+  <cs:gridlineMajor>
+    <cs:lnRef idx="0"/>
+    <cs:fillRef idx="0"/>
+    <cs:effectRef idx="0"/>
+    <cs:fontRef idx="minor">
+      <a:schemeClr val="tx1"/>
+    </cs:fontRef>
+    <cs:spPr>
+      <a:ln w="9525" cap="flat" cmpd="sng" algn="ctr">
+        <a:solidFill>
+          <a:schemeClr val="dk1">
+            <a:lumMod val="65000"/>
+            <a:lumOff val="35000"/>
+            <a:alpha val="75000"/>
+          </a:schemeClr>
+        </a:solidFill>
+        <a:round/>
+      </a:ln>
+    </cs:spPr>
+  </cs:gridlineMajor>
+  <cs:gridlineMinor>
+    <cs:lnRef idx="0"/>
+    <cs:fillRef idx="0"/>
+    <cs:effectRef idx="0"/>
+    <cs:fontRef idx="minor">
+      <a:schemeClr val="tx1"/>
+    </cs:fontRef>
+    <cs:spPr>
+      <a:ln w="9525" cap="flat" cmpd="sng" algn="ctr">
+        <a:solidFill>
+          <a:schemeClr val="dk1">
+            <a:lumMod val="65000"/>
+            <a:lumOff val="35000"/>
+            <a:alpha val="25000"/>
+          </a:schemeClr>
+        </a:solidFill>
+        <a:round/>
+      </a:ln>
+    </cs:spPr>
+  </cs:gridlineMinor>
+  <cs:hiLoLine>
+    <cs:lnRef idx="0"/>
+    <cs:fillRef idx="0"/>
+    <cs:effectRef idx="0"/>
+    <cs:fontRef idx="minor">
+      <a:schemeClr val="dk1"/>
+    </cs:fontRef>
+    <cs:spPr>
+      <a:ln w="9525">
+        <a:solidFill>
+          <a:schemeClr val="lt1">
+            <a:lumMod val="50000"/>
+          </a:schemeClr>
+        </a:solidFill>
+        <a:round/>
+      </a:ln>
+    </cs:spPr>
+  </cs:hiLoLine>
+  <cs:leaderLine>
+    <cs:lnRef idx="0"/>
+    <cs:fillRef idx="0"/>
+    <cs:effectRef idx="0"/>
+    <cs:fontRef idx="minor">
+      <a:schemeClr val="dk1"/>
+    </cs:fontRef>
+    <cs:spPr>
+      <a:ln w="9525">
+        <a:solidFill>
+          <a:schemeClr val="lt1">
+            <a:lumMod val="50000"/>
+          </a:schemeClr>
+        </a:solidFill>
+        <a:round/>
+      </a:ln>
+    </cs:spPr>
+  </cs:leaderLine>
+  <cs:legend>
+    <cs:lnRef idx="0"/>
+    <cs:fillRef idx="0"/>
+    <cs:effectRef idx="0"/>
+    <cs:fontRef idx="minor">
+      <a:schemeClr val="lt1">
+        <a:lumMod val="75000"/>
+      </a:schemeClr>
+    </cs:fontRef>
+    <cs:defRPr sz="900" kern="1200"/>
+  </cs:legend>
+  <cs:plotArea>
+    <cs:lnRef idx="0"/>
+    <cs:fillRef idx="0"/>
+    <cs:effectRef idx="0"/>
+    <cs:fontRef idx="minor">
+      <a:schemeClr val="dk1"/>
+    </cs:fontRef>
+  </cs:plotArea>
+  <cs:plotArea3D>
+    <cs:lnRef idx="0"/>
+    <cs:fillRef idx="0"/>
+    <cs:effectRef idx="0"/>
+    <cs:fontRef idx="minor">
+      <a:schemeClr val="dk1"/>
+    </cs:fontRef>
+  </cs:plotArea3D>
+  <cs:seriesAxis>
+    <cs:lnRef idx="0"/>
+    <cs:fillRef idx="0"/>
+    <cs:effectRef idx="0"/>
+    <cs:fontRef idx="minor">
+      <a:schemeClr val="lt1">
+        <a:lumMod val="75000"/>
+      </a:schemeClr>
+    </cs:fontRef>
+    <cs:defRPr sz="900" kern="1200"/>
+  </cs:seriesAxis>
+  <cs:seriesLine>
+    <cs:lnRef idx="0"/>
+    <cs:fillRef idx="0"/>
+    <cs:effectRef idx="0"/>
+    <cs:fontRef idx="minor">
+      <a:schemeClr val="dk1"/>
+    </cs:fontRef>
+    <cs:spPr>
+      <a:ln w="9525">
+        <a:solidFill>
+          <a:schemeClr val="lt1">
+            <a:lumMod val="50000"/>
+          </a:schemeClr>
+        </a:solidFill>
+        <a:round/>
+      </a:ln>
+    </cs:spPr>
+  </cs:seriesLine>
+  <cs:title>
+    <cs:lnRef idx="0"/>
+    <cs:fillRef idx="0"/>
+    <cs:effectRef idx="0"/>
+    <cs:fontRef idx="minor">
+      <a:schemeClr val="lt1">
+        <a:lumMod val="85000"/>
+      </a:schemeClr>
+    </cs:fontRef>
+    <cs:defRPr sz="1400" b="1" kern="1200" cap="none" baseline="0"/>
+  </cs:title>
+  <cs:trendline>
+    <cs:lnRef idx="0">
+      <cs:styleClr val="auto"/>
+    </cs:lnRef>
+    <cs:fillRef idx="0"/>
+    <cs:effectRef idx="0"/>
+    <cs:fontRef idx="minor">
+      <a:schemeClr val="lt1"/>
+    </cs:fontRef>
+    <cs:spPr>
+      <a:ln w="25400" cap="rnd">
+        <a:solidFill>
+          <a:schemeClr val="phClr">
+            <a:alpha val="50000"/>
+          </a:schemeClr>
+        </a:solidFill>
+      </a:ln>
+    </cs:spPr>
+  </cs:trendline>
+  <cs:trendlineLabel>
+    <cs:lnRef idx="0"/>
+    <cs:fillRef idx="0"/>
+    <cs:effectRef idx="0"/>
+    <cs:fontRef idx="minor">
+      <a:schemeClr val="lt1">
+        <a:lumMod val="75000"/>
+      </a:schemeClr>
+    </cs:fontRef>
+    <cs:defRPr sz="900" kern="1200"/>
+  </cs:trendlineLabel>
+  <cs:upBar>
+    <cs:lnRef idx="0"/>
+    <cs:fillRef idx="0"/>
+    <cs:effectRef idx="0"/>
+    <cs:fontRef idx="minor">
+      <a:schemeClr val="dk1"/>
+    </cs:fontRef>
+    <cs:spPr>
+      <a:solidFill>
+        <a:schemeClr val="lt1">
+          <a:lumMod val="85000"/>
+        </a:schemeClr>
+      </a:solidFill>
+      <a:ln w="9525">
+        <a:solidFill>
+          <a:schemeClr val="dk1">
+            <a:lumMod val="50000"/>
+          </a:schemeClr>
+        </a:solidFill>
+        <a:round/>
+      </a:ln>
+    </cs:spPr>
+  </cs:upBar>
+  <cs:valueAxis>
+    <cs:lnRef idx="0"/>
+    <cs:fillRef idx="0"/>
+    <cs:effectRef idx="0"/>
+    <cs:fontRef idx="minor">
+      <a:schemeClr val="lt1">
+        <a:lumMod val="75000"/>
+      </a:schemeClr>
+    </cs:fontRef>
+    <cs:spPr>
+      <a:ln w="9525" cap="flat" cmpd="sng" algn="ctr">
+        <a:solidFill>
+          <a:schemeClr val="lt1">
+            <a:lumMod val="50000"/>
+          </a:schemeClr>
+        </a:solidFill>
+        <a:round/>
+      </a:ln>
+    </cs:spPr>
+    <cs:defRPr sz="900" kern="1200"/>
+    <cs:bodyPr/>
+  </cs:valueAxis>
+  <cs:wall>
+    <cs:lnRef idx="0"/>
+    <cs:fillRef idx="0"/>
+    <cs:effectRef idx="0"/>
+    <cs:fontRef idx="minor">
+      <a:schemeClr val="dk1"/>
+    </cs:fontRef>
+  </cs:wall>
+</cs:chartStyle>
+</file>
+
+<file path=word/charts/style3.xml><?xml version="1.0" encoding="utf-8"?>
+<cs:chartStyle xmlns:cs="http://schemas.microsoft.com/office/drawing/2012/chartStyle" xmlns:a="http://schemas.openxmlformats.org/drawingml/2006/main" id="245">
+  <cs:axisTitle>
+    <cs:lnRef idx="0"/>
+    <cs:fillRef idx="0"/>
+    <cs:effectRef idx="0"/>
+    <cs:fontRef idx="minor">
+      <a:schemeClr val="lt1">
+        <a:lumMod val="75000"/>
+      </a:schemeClr>
+    </cs:fontRef>
+    <cs:defRPr sz="900" b="1" kern="1200"/>
+  </cs:axisTitle>
+  <cs:categoryAxis>
+    <cs:lnRef idx="0"/>
+    <cs:fillRef idx="0"/>
+    <cs:effectRef idx="0"/>
+    <cs:fontRef idx="minor">
+      <a:schemeClr val="lt1">
+        <a:lumMod val="75000"/>
+      </a:schemeClr>
+    </cs:fontRef>
+    <cs:defRPr sz="900" kern="1200"/>
+  </cs:categoryAxis>
+  <cs:chartArea>
+    <cs:lnRef idx="0"/>
+    <cs:fillRef idx="0"/>
+    <cs:effectRef idx="0"/>
+    <cs:fontRef idx="minor">
+      <a:schemeClr val="dk1"/>
+    </cs:fontRef>
+    <cs:spPr>
+      <a:solidFill>
+        <a:schemeClr val="dk1">
+          <a:lumMod val="75000"/>
+          <a:lumOff val="25000"/>
+        </a:schemeClr>
+      </a:solidFill>
+      <a:ln w="9525" cap="flat" cmpd="sng" algn="ctr">
+        <a:solidFill>
+          <a:schemeClr val="dk1">
+            <a:lumMod val="15000"/>
+            <a:lumOff val="85000"/>
+          </a:schemeClr>
+        </a:solidFill>
+        <a:round/>
+      </a:ln>
+    </cs:spPr>
+    <cs:defRPr sz="900" kern="1200"/>
+  </cs:chartArea>
+  <cs:dataLabel>
+    <cs:lnRef idx="0"/>
+    <cs:fillRef idx="0"/>
+    <cs:effectRef idx="0"/>
+    <cs:fontRef idx="minor">
+      <a:schemeClr val="lt1">
+        <a:lumMod val="75000"/>
+      </a:schemeClr>
+    </cs:fontRef>
+    <cs:defRPr sz="900" kern="1200"/>
+  </cs:dataLabel>
+  <cs:dataLabelCallout>
+    <cs:lnRef idx="0"/>
+    <cs:fillRef idx="0"/>
+    <cs:effectRef idx="0"/>
+    <cs:fontRef idx="minor">
+      <a:schemeClr val="lt1">
+        <a:lumMod val="15000"/>
+        <a:lumOff val="85000"/>
+      </a:schemeClr>
+    </cs:fontRef>
+    <cs:spPr>
+      <a:solidFill>
+        <a:schemeClr val="dk1">
+          <a:lumMod val="65000"/>
+          <a:lumOff val="35000"/>
+        </a:schemeClr>
+      </a:solidFill>
+    </cs:spPr>
+    <cs:defRPr sz="900" kern="1200"/>
+    <cs:bodyPr rot="0" spcFirstLastPara="1" vertOverflow="clip" horzOverflow="clip" vert="horz" wrap="square" lIns="36576" tIns="18288" rIns="36576" bIns="18288" anchor="ctr" anchorCtr="1">
+      <a:spAutoFit/>
+    </cs:bodyPr>
+  </cs:dataLabelCallout>
+  <cs:dataPoint>
+    <cs:lnRef idx="0">
+      <cs:styleClr val="auto"/>
+    </cs:lnRef>
+    <cs:fillRef idx="0"/>
+    <cs:effectRef idx="0">
+      <cs:styleClr val="auto"/>
+    </cs:effectRef>
+    <cs:fontRef idx="minor">
+      <a:schemeClr val="dk1"/>
+    </cs:fontRef>
+    <cs:spPr>
+      <a:ln w="9525" cap="flat" cmpd="sng" algn="ctr">
+        <a:solidFill>
+          <a:schemeClr val="phClr"/>
+        </a:solidFill>
+        <a:miter lim="800000"/>
+      </a:ln>
+      <a:effectLst>
+        <a:glow rad="63500">
+          <a:schemeClr val="phClr">
+            <a:satMod val="175000"/>
+            <a:alpha val="25000"/>
+          </a:schemeClr>
+        </a:glow>
+      </a:effectLst>
+    </cs:spPr>
+  </cs:dataPoint>
+  <cs:dataPoint3D>
+    <cs:lnRef idx="0">
+      <cs:styleClr val="auto"/>
+    </cs:lnRef>
+    <cs:fillRef idx="0">
+      <cs:styleClr val="auto"/>
+    </cs:fillRef>
+    <cs:effectRef idx="0">
+      <cs:styleClr val="auto"/>
+    </cs:effectRef>
+    <cs:fontRef idx="minor">
+      <a:schemeClr val="dk1"/>
+    </cs:fontRef>
+    <cs:spPr>
+      <a:ln w="9525" cap="flat" cmpd="sng" algn="ctr">
+        <a:solidFill>
+          <a:schemeClr val="phClr"/>
+        </a:solidFill>
+        <a:miter lim="800000"/>
+      </a:ln>
+      <a:effectLst>
+        <a:glow rad="63500">
+          <a:schemeClr val="phClr">
+            <a:satMod val="175000"/>
+            <a:alpha val="25000"/>
+          </a:schemeClr>
+        </a:glow>
+      </a:effectLst>
+    </cs:spPr>
+  </cs:dataPoint3D>
+  <cs:dataPointLine>
+    <cs:lnRef idx="0">
+      <cs:styleClr val="auto"/>
+    </cs:lnRef>
+    <cs:fillRef idx="0">
+      <cs:styleClr val="auto"/>
+    </cs:fillRef>
+    <cs:effectRef idx="0">
+      <cs:styleClr val="auto"/>
+    </cs:effectRef>
+    <cs:fontRef idx="minor">
+      <a:schemeClr val="dk1"/>
+    </cs:fontRef>
+    <cs:spPr>
+      <a:ln w="22225" cap="rnd">
+        <a:solidFill>
+          <a:schemeClr val="phClr"/>
+        </a:solidFill>
+      </a:ln>
+      <a:effectLst>
+        <a:glow rad="139700">
+          <a:schemeClr val="phClr">
+            <a:satMod val="175000"/>
+            <a:alpha val="14000"/>
+          </a:schemeClr>
+        </a:glow>
+      </a:effectLst>
+    </cs:spPr>
+  </cs:dataPointLine>
+  <cs:dataPointMarker>
+    <cs:lnRef idx="0">
+      <cs:styleClr val="auto"/>
+    </cs:lnRef>
+    <cs:fillRef idx="0">
+      <cs:styleClr val="auto"/>
+    </cs:fillRef>
+    <cs:effectRef idx="0">
+      <cs:styleClr val="auto"/>
+    </cs:effectRef>
+    <cs:fontRef idx="minor">
+      <a:schemeClr val="dk1"/>
+    </cs:fontRef>
+    <cs:spPr>
+      <a:solidFill>
+        <a:schemeClr val="phClr">
+          <a:lumMod val="60000"/>
+          <a:lumOff val="40000"/>
+        </a:schemeClr>
+      </a:solidFill>
+      <a:effectLst>
+        <a:glow rad="63500">
+          <a:schemeClr val="phClr">
+            <a:satMod val="175000"/>
+            <a:alpha val="25000"/>
+          </a:schemeClr>
+        </a:glow>
+      </a:effectLst>
+    </cs:spPr>
+  </cs:dataPointMarker>
+  <cs:dataPointMarkerLayout symbol="circle" size="3"/>
+  <cs:dataPointWireframe>
+    <cs:lnRef idx="0">
+      <cs:styleClr val="auto"/>
+    </cs:lnRef>
+    <cs:fillRef idx="0"/>
+    <cs:effectRef idx="0"/>
+    <cs:fontRef idx="minor">
+      <a:schemeClr val="dk1"/>
+    </cs:fontRef>
+    <cs:spPr>
+      <a:ln w="9525" cap="rnd">
+        <a:solidFill>
+          <a:schemeClr val="phClr"/>
+        </a:solidFill>
+        <a:round/>
+      </a:ln>
+    </cs:spPr>
+  </cs:dataPointWireframe>
+  <cs:dataTable>
+    <cs:lnRef idx="0"/>
+    <cs:fillRef idx="0"/>
+    <cs:effectRef idx="0"/>
+    <cs:fontRef idx="minor">
+      <a:schemeClr val="lt1">
+        <a:lumMod val="75000"/>
+      </a:schemeClr>
+    </cs:fontRef>
+    <cs:spPr>
+      <a:ln w="9525">
+        <a:solidFill>
+          <a:schemeClr val="dk1">
+            <a:lumMod val="50000"/>
+            <a:lumOff val="50000"/>
+          </a:schemeClr>
+        </a:solidFill>
+      </a:ln>
+    </cs:spPr>
+    <cs:defRPr sz="900" kern="1200"/>
+  </cs:dataTable>
+  <cs:downBar>
+    <cs:lnRef idx="0"/>
+    <cs:fillRef idx="0"/>
+    <cs:effectRef idx="0"/>
+    <cs:fontRef idx="minor">
+      <a:schemeClr val="lt1"/>
+    </cs:fontRef>
+    <cs:spPr>
+      <a:solidFill>
+        <a:schemeClr val="dk1">
+          <a:lumMod val="50000"/>
+          <a:lumOff val="50000"/>
+        </a:schemeClr>
+      </a:solidFill>
+      <a:ln w="9525">
+        <a:solidFill>
+          <a:schemeClr val="dk1">
+            <a:lumMod val="75000"/>
+          </a:schemeClr>
+        </a:solidFill>
+        <a:round/>
+      </a:ln>
+    </cs:spPr>
+  </cs:downBar>
+  <cs:dropLine>
+    <cs:lnRef idx="0"/>
+    <cs:fillRef idx="0"/>
+    <cs:effectRef idx="0"/>
+    <cs:fontRef idx="minor">
+      <a:schemeClr val="dk1"/>
+    </cs:fontRef>
+    <cs:spPr>
+      <a:ln w="9525">
+        <a:solidFill>
+          <a:schemeClr val="lt1">
+            <a:lumMod val="50000"/>
+          </a:schemeClr>
+        </a:solidFill>
+        <a:round/>
+      </a:ln>
+    </cs:spPr>
+  </cs:dropLine>
+  <cs:errorBar>
+    <cs:lnRef idx="0"/>
+    <cs:fillRef idx="0"/>
+    <cs:effectRef idx="0"/>
+    <cs:fontRef idx="minor">
+      <a:schemeClr val="dk1"/>
+    </cs:fontRef>
+    <cs:spPr>
+      <a:ln w="9525">
+        <a:solidFill>
+          <a:schemeClr val="lt1">
+            <a:lumMod val="50000"/>
+          </a:schemeClr>
+        </a:solidFill>
+        <a:round/>
+      </a:ln>
+    </cs:spPr>
+  </cs:errorBar>
+  <cs:floor>
+    <cs:lnRef idx="0"/>
+    <cs:fillRef idx="0"/>
+    <cs:effectRef idx="0"/>
+    <cs:fontRef idx="minor">
+      <a:schemeClr val="dk1"/>
+    </cs:fontRef>
+  </cs:floor>
+  <cs:gridlineMajor>
+    <cs:lnRef idx="0"/>
+    <cs:fillRef idx="0"/>
+    <cs:effectRef idx="0"/>
+    <cs:fontRef idx="minor">
+      <a:schemeClr val="tx1"/>
+    </cs:fontRef>
+    <cs:spPr>
+      <a:ln w="9525" cap="flat" cmpd="sng" algn="ctr">
+        <a:solidFill>
+          <a:schemeClr val="dk1">
+            <a:lumMod val="65000"/>
+            <a:lumOff val="35000"/>
+            <a:alpha val="75000"/>
+          </a:schemeClr>
+        </a:solidFill>
+        <a:round/>
+      </a:ln>
+    </cs:spPr>
+  </cs:gridlineMajor>
+  <cs:gridlineMinor>
+    <cs:lnRef idx="0"/>
+    <cs:fillRef idx="0"/>
+    <cs:effectRef idx="0"/>
+    <cs:fontRef idx="minor">
+      <a:schemeClr val="tx1"/>
+    </cs:fontRef>
+    <cs:spPr>
+      <a:ln w="9525" cap="flat" cmpd="sng" algn="ctr">
+        <a:solidFill>
+          <a:schemeClr val="dk1">
+            <a:lumMod val="65000"/>
+            <a:lumOff val="35000"/>
+            <a:alpha val="25000"/>
+          </a:schemeClr>
+        </a:solidFill>
+        <a:round/>
+      </a:ln>
+    </cs:spPr>
+  </cs:gridlineMinor>
+  <cs:hiLoLine>
+    <cs:lnRef idx="0"/>
+    <cs:fillRef idx="0"/>
+    <cs:effectRef idx="0"/>
+    <cs:fontRef idx="minor">
+      <a:schemeClr val="dk1"/>
+    </cs:fontRef>
+    <cs:spPr>
+      <a:ln w="9525">
+        <a:solidFill>
+          <a:schemeClr val="lt1">
+            <a:lumMod val="50000"/>
+          </a:schemeClr>
+        </a:solidFill>
+        <a:round/>
+      </a:ln>
+    </cs:spPr>
+  </cs:hiLoLine>
+  <cs:leaderLine>
+    <cs:lnRef idx="0"/>
+    <cs:fillRef idx="0"/>
+    <cs:effectRef idx="0"/>
+    <cs:fontRef idx="minor">
+      <a:schemeClr val="dk1"/>
+    </cs:fontRef>
+    <cs:spPr>
+      <a:ln w="9525">
+        <a:solidFill>
+          <a:schemeClr val="lt1">
+            <a:lumMod val="50000"/>
+          </a:schemeClr>
+        </a:solidFill>
+        <a:round/>
+      </a:ln>
+    </cs:spPr>
+  </cs:leaderLine>
+  <cs:legend>
+    <cs:lnRef idx="0"/>
+    <cs:fillRef idx="0"/>
+    <cs:effectRef idx="0"/>
+    <cs:fontRef idx="minor">
+      <a:schemeClr val="lt1">
+        <a:lumMod val="75000"/>
+      </a:schemeClr>
+    </cs:fontRef>
+    <cs:defRPr sz="900" kern="1200"/>
+  </cs:legend>
+  <cs:plotArea>
+    <cs:lnRef idx="0"/>
+    <cs:fillRef idx="0"/>
+    <cs:effectRef idx="0"/>
+    <cs:fontRef idx="minor">
+      <a:schemeClr val="dk1"/>
+    </cs:fontRef>
+  </cs:plotArea>
+  <cs:plotArea3D>
+    <cs:lnRef idx="0"/>
+    <cs:fillRef idx="0"/>
+    <cs:effectRef idx="0"/>
+    <cs:fontRef idx="minor">
+      <a:schemeClr val="dk1"/>
+    </cs:fontRef>
+  </cs:plotArea3D>
+  <cs:seriesAxis>
+    <cs:lnRef idx="0"/>
+    <cs:fillRef idx="0"/>
+    <cs:effectRef idx="0"/>
+    <cs:fontRef idx="minor">
+      <a:schemeClr val="lt1">
+        <a:lumMod val="75000"/>
+      </a:schemeClr>
+    </cs:fontRef>
+    <cs:defRPr sz="900" kern="1200"/>
+  </cs:seriesAxis>
+  <cs:seriesLine>
+    <cs:lnRef idx="0"/>
+    <cs:fillRef idx="0"/>
+    <cs:effectRef idx="0"/>
+    <cs:fontRef idx="minor">
+      <a:schemeClr val="dk1"/>
+    </cs:fontRef>
+    <cs:spPr>
+      <a:ln w="9525">
+        <a:solidFill>
+          <a:schemeClr val="lt1">
+            <a:lumMod val="50000"/>
+          </a:schemeClr>
+        </a:solidFill>
+        <a:round/>
+      </a:ln>
+    </cs:spPr>
+  </cs:seriesLine>
+  <cs:title>
+    <cs:lnRef idx="0"/>
+    <cs:fillRef idx="0"/>
+    <cs:effectRef idx="0"/>
+    <cs:fontRef idx="minor">
+      <a:schemeClr val="lt1">
+        <a:lumMod val="85000"/>
+      </a:schemeClr>
+    </cs:fontRef>
+    <cs:defRPr sz="1400" b="1" kern="1200" cap="none" baseline="0"/>
+  </cs:title>
+  <cs:trendline>
+    <cs:lnRef idx="0">
+      <cs:styleClr val="auto"/>
+    </cs:lnRef>
+    <cs:fillRef idx="0"/>
+    <cs:effectRef idx="0"/>
+    <cs:fontRef idx="minor">
+      <a:schemeClr val="lt1"/>
+    </cs:fontRef>
+    <cs:spPr>
+      <a:ln w="25400" cap="rnd">
+        <a:solidFill>
+          <a:schemeClr val="phClr">
+            <a:alpha val="50000"/>
+          </a:schemeClr>
+        </a:solidFill>
+      </a:ln>
+    </cs:spPr>
+  </cs:trendline>
+  <cs:trendlineLabel>
+    <cs:lnRef idx="0"/>
+    <cs:fillRef idx="0"/>
+    <cs:effectRef idx="0"/>
+    <cs:fontRef idx="minor">
+      <a:schemeClr val="lt1">
+        <a:lumMod val="75000"/>
+      </a:schemeClr>
+    </cs:fontRef>
+    <cs:defRPr sz="900" kern="1200"/>
+  </cs:trendlineLabel>
+  <cs:upBar>
+    <cs:lnRef idx="0"/>
+    <cs:fillRef idx="0"/>
+    <cs:effectRef idx="0"/>
+    <cs:fontRef idx="minor">
+      <a:schemeClr val="dk1"/>
+    </cs:fontRef>
+    <cs:spPr>
+      <a:solidFill>
+        <a:schemeClr val="lt1">
+          <a:lumMod val="85000"/>
+        </a:schemeClr>
+      </a:solidFill>
+      <a:ln w="9525">
+        <a:solidFill>
+          <a:schemeClr val="dk1">
+            <a:lumMod val="50000"/>
+          </a:schemeClr>
+        </a:solidFill>
+        <a:round/>
+      </a:ln>
+    </cs:spPr>
+  </cs:upBar>
+  <cs:valueAxis>
+    <cs:lnRef idx="0"/>
+    <cs:fillRef idx="0"/>
+    <cs:effectRef idx="0"/>
+    <cs:fontRef idx="minor">
+      <a:schemeClr val="lt1">
+        <a:lumMod val="75000"/>
+      </a:schemeClr>
+    </cs:fontRef>
+    <cs:spPr>
+      <a:ln w="9525" cap="flat" cmpd="sng" algn="ctr">
+        <a:solidFill>
+          <a:schemeClr val="lt1">
+            <a:lumMod val="50000"/>
+          </a:schemeClr>
+        </a:solidFill>
+        <a:round/>
+      </a:ln>
+    </cs:spPr>
+    <cs:defRPr sz="900" kern="1200"/>
+    <cs:bodyPr/>
+  </cs:valueAxis>
+  <cs:wall>
+    <cs:lnRef idx="0"/>
+    <cs:fillRef idx="0"/>
+    <cs:effectRef idx="0"/>
+    <cs:fontRef idx="minor">
+      <a:schemeClr val="dk1"/>
+    </cs:fontRef>
+  </cs:wall>
+</cs:chartStyle>
+</file>
+
 <file path=word/theme/theme1.xml><?xml version="1.0" encoding="utf-8"?>
 <a:theme xmlns:a="http://schemas.openxmlformats.org/drawingml/2006/main" name="Office Theme">
   <a:themeElements>

</xml_diff>